<commit_message>
Upload dos erros na Junit
</commit_message>
<xml_diff>
--- a/testes/Rm81283.docx
+++ b/testes/Rm81283.docx
@@ -220,7 +220,6 @@
         </w:rPr>
         <w:tab/>
       </w:r>
-      <w:proofErr w:type="spellStart"/>
       <w:r>
         <w:rPr>
           <w:rFonts w:ascii="Consolas" w:hAnsi="Consolas" w:cs="Consolas"/>
@@ -232,7 +231,6 @@
         </w:rPr>
         <w:t>int</w:t>
       </w:r>
-      <w:proofErr w:type="spellEnd"/>
       <w:r>
         <w:rPr>
           <w:rFonts w:ascii="Consolas" w:hAnsi="Consolas" w:cs="Consolas"/>
@@ -242,7 +240,6 @@
         </w:rPr>
         <w:t xml:space="preserve"> </w:t>
       </w:r>
-      <w:proofErr w:type="spellStart"/>
       <w:r>
         <w:rPr>
           <w:rFonts w:ascii="Consolas" w:hAnsi="Consolas" w:cs="Consolas"/>
@@ -252,7 +249,6 @@
         </w:rPr>
         <w:t>resultadoEsperado</w:t>
       </w:r>
-      <w:proofErr w:type="spellEnd"/>
       <w:r>
         <w:rPr>
           <w:rFonts w:ascii="Consolas" w:hAnsi="Consolas" w:cs="Consolas"/>
@@ -292,26 +288,7 @@
           <w:szCs w:val="20"/>
         </w:rPr>
         <w:tab/>
-      </w:r>
-      <w:proofErr w:type="spellStart"/>
-      <w:r>
-        <w:rPr>
-          <w:rFonts w:ascii="Consolas" w:hAnsi="Consolas" w:cs="Consolas"/>
-          <w:color w:val="000000"/>
-          <w:sz w:val="20"/>
-          <w:szCs w:val="20"/>
-        </w:rPr>
-        <w:t>JulgamentoPrisioneiro</w:t>
-      </w:r>
-      <w:proofErr w:type="spellEnd"/>
-      <w:r>
-        <w:rPr>
-          <w:rFonts w:ascii="Consolas" w:hAnsi="Consolas" w:cs="Consolas"/>
-          <w:color w:val="000000"/>
-          <w:sz w:val="20"/>
-          <w:szCs w:val="20"/>
-        </w:rPr>
-        <w:t xml:space="preserve"> </w:t>
+        <w:t xml:space="preserve">JulgamentoPrisioneiro </w:t>
       </w:r>
       <w:r>
         <w:rPr>
@@ -349,60 +326,39 @@
           <w:sz w:val="20"/>
           <w:szCs w:val="20"/>
         </w:rPr>
-        <w:t xml:space="preserve"> </w:t>
-      </w:r>
-      <w:proofErr w:type="spellStart"/>
-      <w:r>
-        <w:rPr>
-          <w:rFonts w:ascii="Consolas" w:hAnsi="Consolas" w:cs="Consolas"/>
-          <w:color w:val="000000"/>
-          <w:sz w:val="20"/>
-          <w:szCs w:val="20"/>
-        </w:rPr>
-        <w:t>JulgamentoPrisioneiro</w:t>
-      </w:r>
-      <w:proofErr w:type="spellEnd"/>
-      <w:r>
-        <w:rPr>
-          <w:rFonts w:ascii="Consolas" w:hAnsi="Consolas" w:cs="Consolas"/>
-          <w:color w:val="000000"/>
-          <w:sz w:val="20"/>
-          <w:szCs w:val="20"/>
-        </w:rPr>
-        <w:t>();</w:t>
-      </w:r>
-    </w:p>
-    <w:p>
-      <w:pPr>
-        <w:autoSpaceDE w:val="0"/>
-        <w:autoSpaceDN w:val="0"/>
-        <w:adjustRightInd w:val="0"/>
-        <w:spacing w:after="0" w:line="240" w:lineRule="auto"/>
-        <w:rPr>
-          <w:rFonts w:ascii="Consolas" w:hAnsi="Consolas" w:cs="Consolas"/>
-          <w:sz w:val="20"/>
-          <w:szCs w:val="20"/>
-        </w:rPr>
-      </w:pPr>
-      <w:r>
-        <w:rPr>
-          <w:rFonts w:ascii="Consolas" w:hAnsi="Consolas" w:cs="Consolas"/>
-          <w:color w:val="000000"/>
-          <w:sz w:val="20"/>
-          <w:szCs w:val="20"/>
-        </w:rPr>
-        <w:tab/>
-      </w:r>
-      <w:r>
-        <w:rPr>
-          <w:rFonts w:ascii="Consolas" w:hAnsi="Consolas" w:cs="Consolas"/>
-          <w:color w:val="000000"/>
-          <w:sz w:val="20"/>
-          <w:szCs w:val="20"/>
-        </w:rPr>
-        <w:tab/>
-      </w:r>
-      <w:proofErr w:type="spellStart"/>
+        <w:t xml:space="preserve"> JulgamentoPrisioneiro();</w:t>
+      </w:r>
+    </w:p>
+    <w:p>
+      <w:pPr>
+        <w:autoSpaceDE w:val="0"/>
+        <w:autoSpaceDN w:val="0"/>
+        <w:adjustRightInd w:val="0"/>
+        <w:spacing w:after="0" w:line="240" w:lineRule="auto"/>
+        <w:rPr>
+          <w:rFonts w:ascii="Consolas" w:hAnsi="Consolas" w:cs="Consolas"/>
+          <w:sz w:val="20"/>
+          <w:szCs w:val="20"/>
+        </w:rPr>
+      </w:pPr>
+      <w:r>
+        <w:rPr>
+          <w:rFonts w:ascii="Consolas" w:hAnsi="Consolas" w:cs="Consolas"/>
+          <w:color w:val="000000"/>
+          <w:sz w:val="20"/>
+          <w:szCs w:val="20"/>
+        </w:rPr>
+        <w:tab/>
+      </w:r>
+      <w:r>
+        <w:rPr>
+          <w:rFonts w:ascii="Consolas" w:hAnsi="Consolas" w:cs="Consolas"/>
+          <w:color w:val="000000"/>
+          <w:sz w:val="20"/>
+          <w:szCs w:val="20"/>
+        </w:rPr>
+        <w:tab/>
+      </w:r>
       <w:r>
         <w:rPr>
           <w:rFonts w:ascii="Consolas" w:hAnsi="Consolas" w:cs="Consolas"/>
@@ -414,7 +370,6 @@
         </w:rPr>
         <w:t>int</w:t>
       </w:r>
-      <w:proofErr w:type="spellEnd"/>
       <w:r>
         <w:rPr>
           <w:rFonts w:ascii="Consolas" w:hAnsi="Consolas" w:cs="Consolas"/>
@@ -424,7 +379,6 @@
         </w:rPr>
         <w:t xml:space="preserve"> </w:t>
       </w:r>
-      <w:proofErr w:type="spellStart"/>
       <w:r>
         <w:rPr>
           <w:rFonts w:ascii="Consolas" w:hAnsi="Consolas" w:cs="Consolas"/>
@@ -434,7 +388,6 @@
         </w:rPr>
         <w:t>resultadoReal</w:t>
       </w:r>
-      <w:proofErr w:type="spellEnd"/>
       <w:r>
         <w:rPr>
           <w:rFonts w:ascii="Consolas" w:hAnsi="Consolas" w:cs="Consolas"/>
@@ -444,7 +397,6 @@
         </w:rPr>
         <w:t xml:space="preserve"> = </w:t>
       </w:r>
-      <w:proofErr w:type="spellStart"/>
       <w:r>
         <w:rPr>
           <w:rFonts w:ascii="Consolas" w:hAnsi="Consolas" w:cs="Consolas"/>
@@ -473,7 +425,6 @@
         </w:rPr>
         <w:t>calculaPena</w:t>
       </w:r>
-      <w:proofErr w:type="spellEnd"/>
       <w:r>
         <w:rPr>
           <w:rFonts w:ascii="Consolas" w:hAnsi="Consolas" w:cs="Consolas"/>
@@ -550,7 +501,6 @@
         </w:rPr>
         <w:tab/>
       </w:r>
-      <w:proofErr w:type="spellStart"/>
       <w:r>
         <w:rPr>
           <w:rFonts w:ascii="Consolas" w:hAnsi="Consolas" w:cs="Consolas"/>
@@ -562,7 +512,6 @@
         </w:rPr>
         <w:t>assertEquals</w:t>
       </w:r>
-      <w:proofErr w:type="spellEnd"/>
       <w:r>
         <w:rPr>
           <w:rFonts w:ascii="Consolas" w:hAnsi="Consolas" w:cs="Consolas"/>
@@ -572,7 +521,6 @@
         </w:rPr>
         <w:t>(</w:t>
       </w:r>
-      <w:proofErr w:type="spellStart"/>
       <w:r>
         <w:rPr>
           <w:rFonts w:ascii="Consolas" w:hAnsi="Consolas" w:cs="Consolas"/>
@@ -582,7 +530,6 @@
         </w:rPr>
         <w:t>resultadoEsperado</w:t>
       </w:r>
-      <w:proofErr w:type="spellEnd"/>
       <w:r>
         <w:rPr>
           <w:rFonts w:ascii="Consolas" w:hAnsi="Consolas" w:cs="Consolas"/>
@@ -592,7 +539,6 @@
         </w:rPr>
         <w:t xml:space="preserve">, </w:t>
       </w:r>
-      <w:proofErr w:type="spellStart"/>
       <w:r>
         <w:rPr>
           <w:rFonts w:ascii="Consolas" w:hAnsi="Consolas" w:cs="Consolas"/>
@@ -602,7 +548,6 @@
         </w:rPr>
         <w:t>resultadoReal</w:t>
       </w:r>
-      <w:proofErr w:type="spellEnd"/>
       <w:r>
         <w:rPr>
           <w:rFonts w:ascii="Consolas" w:hAnsi="Consolas" w:cs="Consolas"/>
@@ -688,7 +633,6 @@
         </w:rPr>
         <w:tab/>
       </w:r>
-      <w:proofErr w:type="spellStart"/>
       <w:r>
         <w:rPr>
           <w:rFonts w:ascii="Consolas" w:hAnsi="Consolas" w:cs="Consolas"/>
@@ -700,7 +644,6 @@
         </w:rPr>
         <w:t>public</w:t>
       </w:r>
-      <w:proofErr w:type="spellEnd"/>
       <w:r>
         <w:rPr>
           <w:rFonts w:ascii="Consolas" w:hAnsi="Consolas" w:cs="Consolas"/>
@@ -710,7 +653,6 @@
         </w:rPr>
         <w:t xml:space="preserve"> </w:t>
       </w:r>
-      <w:proofErr w:type="spellStart"/>
       <w:r>
         <w:rPr>
           <w:rFonts w:ascii="Consolas" w:hAnsi="Consolas" w:cs="Consolas"/>
@@ -722,68 +664,46 @@
         </w:rPr>
         <w:t>void</w:t>
       </w:r>
-      <w:proofErr w:type="spellEnd"/>
-      <w:r>
-        <w:rPr>
-          <w:rFonts w:ascii="Consolas" w:hAnsi="Consolas" w:cs="Consolas"/>
-          <w:color w:val="000000"/>
-          <w:sz w:val="20"/>
-          <w:szCs w:val="20"/>
-        </w:rPr>
-        <w:t xml:space="preserve"> </w:t>
-      </w:r>
-      <w:proofErr w:type="spellStart"/>
-      <w:r>
-        <w:rPr>
-          <w:rFonts w:ascii="Consolas" w:hAnsi="Consolas" w:cs="Consolas"/>
-          <w:color w:val="000000"/>
-          <w:sz w:val="20"/>
-          <w:szCs w:val="20"/>
-        </w:rPr>
-        <w:t>testPenaInocencia</w:t>
-      </w:r>
-      <w:proofErr w:type="spellEnd"/>
-      <w:r>
-        <w:rPr>
-          <w:rFonts w:ascii="Consolas" w:hAnsi="Consolas" w:cs="Consolas"/>
-          <w:color w:val="000000"/>
-          <w:sz w:val="20"/>
-          <w:szCs w:val="20"/>
-        </w:rPr>
-        <w:t>() {</w:t>
-      </w:r>
-    </w:p>
-    <w:p>
-      <w:pPr>
-        <w:autoSpaceDE w:val="0"/>
-        <w:autoSpaceDN w:val="0"/>
-        <w:adjustRightInd w:val="0"/>
-        <w:spacing w:after="0" w:line="240" w:lineRule="auto"/>
-        <w:rPr>
-          <w:rFonts w:ascii="Consolas" w:hAnsi="Consolas" w:cs="Consolas"/>
-          <w:sz w:val="20"/>
-          <w:szCs w:val="20"/>
-        </w:rPr>
-      </w:pPr>
-      <w:r>
-        <w:rPr>
-          <w:rFonts w:ascii="Consolas" w:hAnsi="Consolas" w:cs="Consolas"/>
-          <w:color w:val="000000"/>
-          <w:sz w:val="20"/>
-          <w:szCs w:val="20"/>
-        </w:rPr>
-        <w:tab/>
-      </w:r>
-      <w:r>
-        <w:rPr>
-          <w:rFonts w:ascii="Consolas" w:hAnsi="Consolas" w:cs="Consolas"/>
-          <w:color w:val="000000"/>
-          <w:sz w:val="20"/>
-          <w:szCs w:val="20"/>
-        </w:rPr>
-        <w:tab/>
-      </w:r>
-      <w:proofErr w:type="spellStart"/>
+      <w:r>
+        <w:rPr>
+          <w:rFonts w:ascii="Consolas" w:hAnsi="Consolas" w:cs="Consolas"/>
+          <w:color w:val="000000"/>
+          <w:sz w:val="20"/>
+          <w:szCs w:val="20"/>
+        </w:rPr>
+        <w:t xml:space="preserve"> testPenaInocencia() {</w:t>
+      </w:r>
+    </w:p>
+    <w:p>
+      <w:pPr>
+        <w:autoSpaceDE w:val="0"/>
+        <w:autoSpaceDN w:val="0"/>
+        <w:adjustRightInd w:val="0"/>
+        <w:spacing w:after="0" w:line="240" w:lineRule="auto"/>
+        <w:rPr>
+          <w:rFonts w:ascii="Consolas" w:hAnsi="Consolas" w:cs="Consolas"/>
+          <w:sz w:val="20"/>
+          <w:szCs w:val="20"/>
+        </w:rPr>
+      </w:pPr>
+      <w:r>
+        <w:rPr>
+          <w:rFonts w:ascii="Consolas" w:hAnsi="Consolas" w:cs="Consolas"/>
+          <w:color w:val="000000"/>
+          <w:sz w:val="20"/>
+          <w:szCs w:val="20"/>
+        </w:rPr>
+        <w:tab/>
+      </w:r>
+      <w:r>
+        <w:rPr>
+          <w:rFonts w:ascii="Consolas" w:hAnsi="Consolas" w:cs="Consolas"/>
+          <w:color w:val="000000"/>
+          <w:sz w:val="20"/>
+          <w:szCs w:val="20"/>
+        </w:rPr>
+        <w:tab/>
+      </w:r>
       <w:r>
         <w:rPr>
           <w:rFonts w:ascii="Consolas" w:hAnsi="Consolas" w:cs="Consolas"/>
@@ -795,7 +715,6 @@
         </w:rPr>
         <w:t>int</w:t>
       </w:r>
-      <w:proofErr w:type="spellEnd"/>
       <w:r>
         <w:rPr>
           <w:rFonts w:ascii="Consolas" w:hAnsi="Consolas" w:cs="Consolas"/>
@@ -805,7 +724,6 @@
         </w:rPr>
         <w:t xml:space="preserve"> </w:t>
       </w:r>
-      <w:proofErr w:type="spellStart"/>
       <w:r>
         <w:rPr>
           <w:rFonts w:ascii="Consolas" w:hAnsi="Consolas" w:cs="Consolas"/>
@@ -815,7 +733,6 @@
         </w:rPr>
         <w:t>resultadoEsperado</w:t>
       </w:r>
-      <w:proofErr w:type="spellEnd"/>
       <w:r>
         <w:rPr>
           <w:rFonts w:ascii="Consolas" w:hAnsi="Consolas" w:cs="Consolas"/>
@@ -855,26 +772,7 @@
           <w:szCs w:val="20"/>
         </w:rPr>
         <w:tab/>
-      </w:r>
-      <w:proofErr w:type="spellStart"/>
-      <w:r>
-        <w:rPr>
-          <w:rFonts w:ascii="Consolas" w:hAnsi="Consolas" w:cs="Consolas"/>
-          <w:color w:val="000000"/>
-          <w:sz w:val="20"/>
-          <w:szCs w:val="20"/>
-        </w:rPr>
-        <w:t>JulgamentoPrisioneiro</w:t>
-      </w:r>
-      <w:proofErr w:type="spellEnd"/>
-      <w:r>
-        <w:rPr>
-          <w:rFonts w:ascii="Consolas" w:hAnsi="Consolas" w:cs="Consolas"/>
-          <w:color w:val="000000"/>
-          <w:sz w:val="20"/>
-          <w:szCs w:val="20"/>
-        </w:rPr>
-        <w:t xml:space="preserve"> </w:t>
+        <w:t xml:space="preserve">JulgamentoPrisioneiro </w:t>
       </w:r>
       <w:r>
         <w:rPr>
@@ -912,60 +810,39 @@
           <w:sz w:val="20"/>
           <w:szCs w:val="20"/>
         </w:rPr>
-        <w:t xml:space="preserve"> </w:t>
-      </w:r>
-      <w:proofErr w:type="spellStart"/>
-      <w:r>
-        <w:rPr>
-          <w:rFonts w:ascii="Consolas" w:hAnsi="Consolas" w:cs="Consolas"/>
-          <w:color w:val="000000"/>
-          <w:sz w:val="20"/>
-          <w:szCs w:val="20"/>
-        </w:rPr>
-        <w:t>JulgamentoPrisioneiro</w:t>
-      </w:r>
-      <w:proofErr w:type="spellEnd"/>
-      <w:r>
-        <w:rPr>
-          <w:rFonts w:ascii="Consolas" w:hAnsi="Consolas" w:cs="Consolas"/>
-          <w:color w:val="000000"/>
-          <w:sz w:val="20"/>
-          <w:szCs w:val="20"/>
-        </w:rPr>
-        <w:t>();</w:t>
-      </w:r>
-    </w:p>
-    <w:p>
-      <w:pPr>
-        <w:autoSpaceDE w:val="0"/>
-        <w:autoSpaceDN w:val="0"/>
-        <w:adjustRightInd w:val="0"/>
-        <w:spacing w:after="0" w:line="240" w:lineRule="auto"/>
-        <w:rPr>
-          <w:rFonts w:ascii="Consolas" w:hAnsi="Consolas" w:cs="Consolas"/>
-          <w:sz w:val="20"/>
-          <w:szCs w:val="20"/>
-        </w:rPr>
-      </w:pPr>
-      <w:r>
-        <w:rPr>
-          <w:rFonts w:ascii="Consolas" w:hAnsi="Consolas" w:cs="Consolas"/>
-          <w:color w:val="000000"/>
-          <w:sz w:val="20"/>
-          <w:szCs w:val="20"/>
-        </w:rPr>
-        <w:tab/>
-      </w:r>
-      <w:r>
-        <w:rPr>
-          <w:rFonts w:ascii="Consolas" w:hAnsi="Consolas" w:cs="Consolas"/>
-          <w:color w:val="000000"/>
-          <w:sz w:val="20"/>
-          <w:szCs w:val="20"/>
-        </w:rPr>
-        <w:tab/>
-      </w:r>
-      <w:proofErr w:type="spellStart"/>
+        <w:t xml:space="preserve"> JulgamentoPrisioneiro();</w:t>
+      </w:r>
+    </w:p>
+    <w:p>
+      <w:pPr>
+        <w:autoSpaceDE w:val="0"/>
+        <w:autoSpaceDN w:val="0"/>
+        <w:adjustRightInd w:val="0"/>
+        <w:spacing w:after="0" w:line="240" w:lineRule="auto"/>
+        <w:rPr>
+          <w:rFonts w:ascii="Consolas" w:hAnsi="Consolas" w:cs="Consolas"/>
+          <w:sz w:val="20"/>
+          <w:szCs w:val="20"/>
+        </w:rPr>
+      </w:pPr>
+      <w:r>
+        <w:rPr>
+          <w:rFonts w:ascii="Consolas" w:hAnsi="Consolas" w:cs="Consolas"/>
+          <w:color w:val="000000"/>
+          <w:sz w:val="20"/>
+          <w:szCs w:val="20"/>
+        </w:rPr>
+        <w:tab/>
+      </w:r>
+      <w:r>
+        <w:rPr>
+          <w:rFonts w:ascii="Consolas" w:hAnsi="Consolas" w:cs="Consolas"/>
+          <w:color w:val="000000"/>
+          <w:sz w:val="20"/>
+          <w:szCs w:val="20"/>
+        </w:rPr>
+        <w:tab/>
+      </w:r>
       <w:r>
         <w:rPr>
           <w:rFonts w:ascii="Consolas" w:hAnsi="Consolas" w:cs="Consolas"/>
@@ -977,7 +854,6 @@
         </w:rPr>
         <w:t>int</w:t>
       </w:r>
-      <w:proofErr w:type="spellEnd"/>
       <w:r>
         <w:rPr>
           <w:rFonts w:ascii="Consolas" w:hAnsi="Consolas" w:cs="Consolas"/>
@@ -987,7 +863,6 @@
         </w:rPr>
         <w:t xml:space="preserve"> </w:t>
       </w:r>
-      <w:proofErr w:type="spellStart"/>
       <w:r>
         <w:rPr>
           <w:rFonts w:ascii="Consolas" w:hAnsi="Consolas" w:cs="Consolas"/>
@@ -997,7 +872,6 @@
         </w:rPr>
         <w:t>resultadoReal</w:t>
       </w:r>
-      <w:proofErr w:type="spellEnd"/>
       <w:r>
         <w:rPr>
           <w:rFonts w:ascii="Consolas" w:hAnsi="Consolas" w:cs="Consolas"/>
@@ -1007,7 +881,6 @@
         </w:rPr>
         <w:t xml:space="preserve"> = </w:t>
       </w:r>
-      <w:proofErr w:type="spellStart"/>
       <w:r>
         <w:rPr>
           <w:rFonts w:ascii="Consolas" w:hAnsi="Consolas" w:cs="Consolas"/>
@@ -1036,7 +909,6 @@
         </w:rPr>
         <w:t>calculaPena</w:t>
       </w:r>
-      <w:proofErr w:type="spellEnd"/>
       <w:r>
         <w:rPr>
           <w:rFonts w:ascii="Consolas" w:hAnsi="Consolas" w:cs="Consolas"/>
@@ -1113,7 +985,6 @@
         </w:rPr>
         <w:tab/>
       </w:r>
-      <w:proofErr w:type="spellStart"/>
       <w:r>
         <w:rPr>
           <w:rFonts w:ascii="Consolas" w:hAnsi="Consolas" w:cs="Consolas"/>
@@ -1125,7 +996,6 @@
         </w:rPr>
         <w:t>assertEquals</w:t>
       </w:r>
-      <w:proofErr w:type="spellEnd"/>
       <w:r>
         <w:rPr>
           <w:rFonts w:ascii="Consolas" w:hAnsi="Consolas" w:cs="Consolas"/>
@@ -1135,7 +1005,6 @@
         </w:rPr>
         <w:t>(</w:t>
       </w:r>
-      <w:proofErr w:type="spellStart"/>
       <w:r>
         <w:rPr>
           <w:rFonts w:ascii="Consolas" w:hAnsi="Consolas" w:cs="Consolas"/>
@@ -1145,7 +1014,6 @@
         </w:rPr>
         <w:t>resultadoEsperado</w:t>
       </w:r>
-      <w:proofErr w:type="spellEnd"/>
       <w:r>
         <w:rPr>
           <w:rFonts w:ascii="Consolas" w:hAnsi="Consolas" w:cs="Consolas"/>
@@ -1155,7 +1023,6 @@
         </w:rPr>
         <w:t xml:space="preserve">, </w:t>
       </w:r>
-      <w:proofErr w:type="spellStart"/>
       <w:r>
         <w:rPr>
           <w:rFonts w:ascii="Consolas" w:hAnsi="Consolas" w:cs="Consolas"/>
@@ -1165,7 +1032,6 @@
         </w:rPr>
         <w:t>resultadoReal</w:t>
       </w:r>
-      <w:proofErr w:type="spellEnd"/>
       <w:r>
         <w:rPr>
           <w:rFonts w:ascii="Consolas" w:hAnsi="Consolas" w:cs="Consolas"/>
@@ -1264,7 +1130,6 @@
         </w:rPr>
         <w:tab/>
       </w:r>
-      <w:proofErr w:type="spellStart"/>
       <w:r>
         <w:rPr>
           <w:rFonts w:ascii="Consolas" w:hAnsi="Consolas" w:cs="Consolas"/>
@@ -1276,7 +1141,6 @@
         </w:rPr>
         <w:t>public</w:t>
       </w:r>
-      <w:proofErr w:type="spellEnd"/>
       <w:r>
         <w:rPr>
           <w:rFonts w:ascii="Consolas" w:hAnsi="Consolas" w:cs="Consolas"/>
@@ -1286,7 +1150,6 @@
         </w:rPr>
         <w:t xml:space="preserve"> </w:t>
       </w:r>
-      <w:proofErr w:type="spellStart"/>
       <w:r>
         <w:rPr>
           <w:rFonts w:ascii="Consolas" w:hAnsi="Consolas" w:cs="Consolas"/>
@@ -1298,68 +1161,46 @@
         </w:rPr>
         <w:t>void</w:t>
       </w:r>
-      <w:proofErr w:type="spellEnd"/>
-      <w:r>
-        <w:rPr>
-          <w:rFonts w:ascii="Consolas" w:hAnsi="Consolas" w:cs="Consolas"/>
-          <w:color w:val="000000"/>
-          <w:sz w:val="20"/>
-          <w:szCs w:val="20"/>
-        </w:rPr>
-        <w:t xml:space="preserve"> </w:t>
-      </w:r>
-      <w:proofErr w:type="spellStart"/>
-      <w:r>
-        <w:rPr>
-          <w:rFonts w:ascii="Consolas" w:hAnsi="Consolas" w:cs="Consolas"/>
-          <w:color w:val="000000"/>
-          <w:sz w:val="20"/>
-          <w:szCs w:val="20"/>
-        </w:rPr>
-        <w:t>testPenaIndividual</w:t>
-      </w:r>
-      <w:proofErr w:type="spellEnd"/>
-      <w:r>
-        <w:rPr>
-          <w:rFonts w:ascii="Consolas" w:hAnsi="Consolas" w:cs="Consolas"/>
-          <w:color w:val="000000"/>
-          <w:sz w:val="20"/>
-          <w:szCs w:val="20"/>
-        </w:rPr>
-        <w:t>() {</w:t>
-      </w:r>
-    </w:p>
-    <w:p>
-      <w:pPr>
-        <w:autoSpaceDE w:val="0"/>
-        <w:autoSpaceDN w:val="0"/>
-        <w:adjustRightInd w:val="0"/>
-        <w:spacing w:after="0" w:line="240" w:lineRule="auto"/>
-        <w:rPr>
-          <w:rFonts w:ascii="Consolas" w:hAnsi="Consolas" w:cs="Consolas"/>
-          <w:sz w:val="20"/>
-          <w:szCs w:val="20"/>
-        </w:rPr>
-      </w:pPr>
-      <w:r>
-        <w:rPr>
-          <w:rFonts w:ascii="Consolas" w:hAnsi="Consolas" w:cs="Consolas"/>
-          <w:color w:val="000000"/>
-          <w:sz w:val="20"/>
-          <w:szCs w:val="20"/>
-        </w:rPr>
-        <w:tab/>
-      </w:r>
-      <w:r>
-        <w:rPr>
-          <w:rFonts w:ascii="Consolas" w:hAnsi="Consolas" w:cs="Consolas"/>
-          <w:color w:val="000000"/>
-          <w:sz w:val="20"/>
-          <w:szCs w:val="20"/>
-        </w:rPr>
-        <w:tab/>
-      </w:r>
-      <w:proofErr w:type="spellStart"/>
+      <w:r>
+        <w:rPr>
+          <w:rFonts w:ascii="Consolas" w:hAnsi="Consolas" w:cs="Consolas"/>
+          <w:color w:val="000000"/>
+          <w:sz w:val="20"/>
+          <w:szCs w:val="20"/>
+        </w:rPr>
+        <w:t xml:space="preserve"> testPenaIndividual() {</w:t>
+      </w:r>
+    </w:p>
+    <w:p>
+      <w:pPr>
+        <w:autoSpaceDE w:val="0"/>
+        <w:autoSpaceDN w:val="0"/>
+        <w:adjustRightInd w:val="0"/>
+        <w:spacing w:after="0" w:line="240" w:lineRule="auto"/>
+        <w:rPr>
+          <w:rFonts w:ascii="Consolas" w:hAnsi="Consolas" w:cs="Consolas"/>
+          <w:sz w:val="20"/>
+          <w:szCs w:val="20"/>
+        </w:rPr>
+      </w:pPr>
+      <w:r>
+        <w:rPr>
+          <w:rFonts w:ascii="Consolas" w:hAnsi="Consolas" w:cs="Consolas"/>
+          <w:color w:val="000000"/>
+          <w:sz w:val="20"/>
+          <w:szCs w:val="20"/>
+        </w:rPr>
+        <w:tab/>
+      </w:r>
+      <w:r>
+        <w:rPr>
+          <w:rFonts w:ascii="Consolas" w:hAnsi="Consolas" w:cs="Consolas"/>
+          <w:color w:val="000000"/>
+          <w:sz w:val="20"/>
+          <w:szCs w:val="20"/>
+        </w:rPr>
+        <w:tab/>
+      </w:r>
       <w:r>
         <w:rPr>
           <w:rFonts w:ascii="Consolas" w:hAnsi="Consolas" w:cs="Consolas"/>
@@ -1371,7 +1212,6 @@
         </w:rPr>
         <w:t>int</w:t>
       </w:r>
-      <w:proofErr w:type="spellEnd"/>
       <w:r>
         <w:rPr>
           <w:rFonts w:ascii="Consolas" w:hAnsi="Consolas" w:cs="Consolas"/>
@@ -1381,7 +1221,6 @@
         </w:rPr>
         <w:t xml:space="preserve"> </w:t>
       </w:r>
-      <w:proofErr w:type="spellStart"/>
       <w:r>
         <w:rPr>
           <w:rFonts w:ascii="Consolas" w:hAnsi="Consolas" w:cs="Consolas"/>
@@ -1391,7 +1230,6 @@
         </w:rPr>
         <w:t>resultadoEsperado</w:t>
       </w:r>
-      <w:proofErr w:type="spellEnd"/>
       <w:r>
         <w:rPr>
           <w:rFonts w:ascii="Consolas" w:hAnsi="Consolas" w:cs="Consolas"/>
@@ -1431,26 +1269,7 @@
           <w:szCs w:val="20"/>
         </w:rPr>
         <w:tab/>
-      </w:r>
-      <w:proofErr w:type="spellStart"/>
-      <w:r>
-        <w:rPr>
-          <w:rFonts w:ascii="Consolas" w:hAnsi="Consolas" w:cs="Consolas"/>
-          <w:color w:val="000000"/>
-          <w:sz w:val="20"/>
-          <w:szCs w:val="20"/>
-        </w:rPr>
-        <w:t>JulgamentoPrisioneiro</w:t>
-      </w:r>
-      <w:proofErr w:type="spellEnd"/>
-      <w:r>
-        <w:rPr>
-          <w:rFonts w:ascii="Consolas" w:hAnsi="Consolas" w:cs="Consolas"/>
-          <w:color w:val="000000"/>
-          <w:sz w:val="20"/>
-          <w:szCs w:val="20"/>
-        </w:rPr>
-        <w:t xml:space="preserve"> </w:t>
+        <w:t xml:space="preserve">JulgamentoPrisioneiro </w:t>
       </w:r>
       <w:r>
         <w:rPr>
@@ -1488,60 +1307,39 @@
           <w:sz w:val="20"/>
           <w:szCs w:val="20"/>
         </w:rPr>
-        <w:t xml:space="preserve"> </w:t>
-      </w:r>
-      <w:proofErr w:type="spellStart"/>
-      <w:r>
-        <w:rPr>
-          <w:rFonts w:ascii="Consolas" w:hAnsi="Consolas" w:cs="Consolas"/>
-          <w:color w:val="000000"/>
-          <w:sz w:val="20"/>
-          <w:szCs w:val="20"/>
-        </w:rPr>
-        <w:t>JulgamentoPrisioneiro</w:t>
-      </w:r>
-      <w:proofErr w:type="spellEnd"/>
-      <w:r>
-        <w:rPr>
-          <w:rFonts w:ascii="Consolas" w:hAnsi="Consolas" w:cs="Consolas"/>
-          <w:color w:val="000000"/>
-          <w:sz w:val="20"/>
-          <w:szCs w:val="20"/>
-        </w:rPr>
-        <w:t>();</w:t>
-      </w:r>
-    </w:p>
-    <w:p>
-      <w:pPr>
-        <w:autoSpaceDE w:val="0"/>
-        <w:autoSpaceDN w:val="0"/>
-        <w:adjustRightInd w:val="0"/>
-        <w:spacing w:after="0" w:line="240" w:lineRule="auto"/>
-        <w:rPr>
-          <w:rFonts w:ascii="Consolas" w:hAnsi="Consolas" w:cs="Consolas"/>
-          <w:sz w:val="20"/>
-          <w:szCs w:val="20"/>
-        </w:rPr>
-      </w:pPr>
-      <w:r>
-        <w:rPr>
-          <w:rFonts w:ascii="Consolas" w:hAnsi="Consolas" w:cs="Consolas"/>
-          <w:color w:val="000000"/>
-          <w:sz w:val="20"/>
-          <w:szCs w:val="20"/>
-        </w:rPr>
-        <w:tab/>
-      </w:r>
-      <w:r>
-        <w:rPr>
-          <w:rFonts w:ascii="Consolas" w:hAnsi="Consolas" w:cs="Consolas"/>
-          <w:color w:val="000000"/>
-          <w:sz w:val="20"/>
-          <w:szCs w:val="20"/>
-        </w:rPr>
-        <w:tab/>
-      </w:r>
-      <w:proofErr w:type="spellStart"/>
+        <w:t xml:space="preserve"> JulgamentoPrisioneiro();</w:t>
+      </w:r>
+    </w:p>
+    <w:p>
+      <w:pPr>
+        <w:autoSpaceDE w:val="0"/>
+        <w:autoSpaceDN w:val="0"/>
+        <w:adjustRightInd w:val="0"/>
+        <w:spacing w:after="0" w:line="240" w:lineRule="auto"/>
+        <w:rPr>
+          <w:rFonts w:ascii="Consolas" w:hAnsi="Consolas" w:cs="Consolas"/>
+          <w:sz w:val="20"/>
+          <w:szCs w:val="20"/>
+        </w:rPr>
+      </w:pPr>
+      <w:r>
+        <w:rPr>
+          <w:rFonts w:ascii="Consolas" w:hAnsi="Consolas" w:cs="Consolas"/>
+          <w:color w:val="000000"/>
+          <w:sz w:val="20"/>
+          <w:szCs w:val="20"/>
+        </w:rPr>
+        <w:tab/>
+      </w:r>
+      <w:r>
+        <w:rPr>
+          <w:rFonts w:ascii="Consolas" w:hAnsi="Consolas" w:cs="Consolas"/>
+          <w:color w:val="000000"/>
+          <w:sz w:val="20"/>
+          <w:szCs w:val="20"/>
+        </w:rPr>
+        <w:tab/>
+      </w:r>
       <w:r>
         <w:rPr>
           <w:rFonts w:ascii="Consolas" w:hAnsi="Consolas" w:cs="Consolas"/>
@@ -1553,7 +1351,6 @@
         </w:rPr>
         <w:t>int</w:t>
       </w:r>
-      <w:proofErr w:type="spellEnd"/>
       <w:r>
         <w:rPr>
           <w:rFonts w:ascii="Consolas" w:hAnsi="Consolas" w:cs="Consolas"/>
@@ -1563,7 +1360,6 @@
         </w:rPr>
         <w:t xml:space="preserve"> </w:t>
       </w:r>
-      <w:proofErr w:type="spellStart"/>
       <w:r>
         <w:rPr>
           <w:rFonts w:ascii="Consolas" w:hAnsi="Consolas" w:cs="Consolas"/>
@@ -1573,7 +1369,6 @@
         </w:rPr>
         <w:t>resultadoReal</w:t>
       </w:r>
-      <w:proofErr w:type="spellEnd"/>
       <w:r>
         <w:rPr>
           <w:rFonts w:ascii="Consolas" w:hAnsi="Consolas" w:cs="Consolas"/>
@@ -1583,7 +1378,6 @@
         </w:rPr>
         <w:t xml:space="preserve"> = </w:t>
       </w:r>
-      <w:proofErr w:type="spellStart"/>
       <w:r>
         <w:rPr>
           <w:rFonts w:ascii="Consolas" w:hAnsi="Consolas" w:cs="Consolas"/>
@@ -1612,7 +1406,6 @@
         </w:rPr>
         <w:t>calculaPena</w:t>
       </w:r>
-      <w:proofErr w:type="spellEnd"/>
       <w:r>
         <w:rPr>
           <w:rFonts w:ascii="Consolas" w:hAnsi="Consolas" w:cs="Consolas"/>
@@ -1689,7 +1482,6 @@
         </w:rPr>
         <w:tab/>
       </w:r>
-      <w:proofErr w:type="spellStart"/>
       <w:r>
         <w:rPr>
           <w:rFonts w:ascii="Consolas" w:hAnsi="Consolas" w:cs="Consolas"/>
@@ -1701,7 +1493,6 @@
         </w:rPr>
         <w:t>assertEquals</w:t>
       </w:r>
-      <w:proofErr w:type="spellEnd"/>
       <w:r>
         <w:rPr>
           <w:rFonts w:ascii="Consolas" w:hAnsi="Consolas" w:cs="Consolas"/>
@@ -1711,7 +1502,6 @@
         </w:rPr>
         <w:t>(</w:t>
       </w:r>
-      <w:proofErr w:type="spellStart"/>
       <w:r>
         <w:rPr>
           <w:rFonts w:ascii="Consolas" w:hAnsi="Consolas" w:cs="Consolas"/>
@@ -1721,7 +1511,6 @@
         </w:rPr>
         <w:t>resultadoEsperado</w:t>
       </w:r>
-      <w:proofErr w:type="spellEnd"/>
       <w:r>
         <w:rPr>
           <w:rFonts w:ascii="Consolas" w:hAnsi="Consolas" w:cs="Consolas"/>
@@ -1731,7 +1520,6 @@
         </w:rPr>
         <w:t xml:space="preserve">, </w:t>
       </w:r>
-      <w:proofErr w:type="spellStart"/>
       <w:r>
         <w:rPr>
           <w:rFonts w:ascii="Consolas" w:hAnsi="Consolas" w:cs="Consolas"/>
@@ -1741,7 +1529,6 @@
         </w:rPr>
         <w:t>resultadoReal</w:t>
       </w:r>
-      <w:proofErr w:type="spellEnd"/>
       <w:r>
         <w:rPr>
           <w:rFonts w:ascii="Consolas" w:hAnsi="Consolas" w:cs="Consolas"/>
@@ -1840,7 +1627,6 @@
         </w:rPr>
         <w:tab/>
       </w:r>
-      <w:proofErr w:type="spellStart"/>
       <w:r>
         <w:rPr>
           <w:rFonts w:ascii="Consolas" w:hAnsi="Consolas" w:cs="Consolas"/>
@@ -1852,7 +1638,6 @@
         </w:rPr>
         <w:t>public</w:t>
       </w:r>
-      <w:proofErr w:type="spellEnd"/>
       <w:r>
         <w:rPr>
           <w:rFonts w:ascii="Consolas" w:hAnsi="Consolas" w:cs="Consolas"/>
@@ -1862,7 +1647,6 @@
         </w:rPr>
         <w:t xml:space="preserve"> </w:t>
       </w:r>
-      <w:proofErr w:type="spellStart"/>
       <w:r>
         <w:rPr>
           <w:rFonts w:ascii="Consolas" w:hAnsi="Consolas" w:cs="Consolas"/>
@@ -1874,68 +1658,46 @@
         </w:rPr>
         <w:t>void</w:t>
       </w:r>
-      <w:proofErr w:type="spellEnd"/>
-      <w:r>
-        <w:rPr>
-          <w:rFonts w:ascii="Consolas" w:hAnsi="Consolas" w:cs="Consolas"/>
-          <w:color w:val="000000"/>
-          <w:sz w:val="20"/>
-          <w:szCs w:val="20"/>
-        </w:rPr>
-        <w:t xml:space="preserve"> </w:t>
-      </w:r>
-      <w:proofErr w:type="spellStart"/>
-      <w:r>
-        <w:rPr>
-          <w:rFonts w:ascii="Consolas" w:hAnsi="Consolas" w:cs="Consolas"/>
-          <w:color w:val="000000"/>
-          <w:sz w:val="20"/>
-          <w:szCs w:val="20"/>
-        </w:rPr>
-        <w:t>testPenaCumplices</w:t>
-      </w:r>
-      <w:proofErr w:type="spellEnd"/>
-      <w:r>
-        <w:rPr>
-          <w:rFonts w:ascii="Consolas" w:hAnsi="Consolas" w:cs="Consolas"/>
-          <w:color w:val="000000"/>
-          <w:sz w:val="20"/>
-          <w:szCs w:val="20"/>
-        </w:rPr>
-        <w:t>() {</w:t>
-      </w:r>
-    </w:p>
-    <w:p>
-      <w:pPr>
-        <w:autoSpaceDE w:val="0"/>
-        <w:autoSpaceDN w:val="0"/>
-        <w:adjustRightInd w:val="0"/>
-        <w:spacing w:after="0" w:line="240" w:lineRule="auto"/>
-        <w:rPr>
-          <w:rFonts w:ascii="Consolas" w:hAnsi="Consolas" w:cs="Consolas"/>
-          <w:sz w:val="20"/>
-          <w:szCs w:val="20"/>
-        </w:rPr>
-      </w:pPr>
-      <w:r>
-        <w:rPr>
-          <w:rFonts w:ascii="Consolas" w:hAnsi="Consolas" w:cs="Consolas"/>
-          <w:color w:val="000000"/>
-          <w:sz w:val="20"/>
-          <w:szCs w:val="20"/>
-        </w:rPr>
-        <w:tab/>
-      </w:r>
-      <w:r>
-        <w:rPr>
-          <w:rFonts w:ascii="Consolas" w:hAnsi="Consolas" w:cs="Consolas"/>
-          <w:color w:val="000000"/>
-          <w:sz w:val="20"/>
-          <w:szCs w:val="20"/>
-        </w:rPr>
-        <w:tab/>
-      </w:r>
-      <w:proofErr w:type="spellStart"/>
+      <w:r>
+        <w:rPr>
+          <w:rFonts w:ascii="Consolas" w:hAnsi="Consolas" w:cs="Consolas"/>
+          <w:color w:val="000000"/>
+          <w:sz w:val="20"/>
+          <w:szCs w:val="20"/>
+        </w:rPr>
+        <w:t xml:space="preserve"> testPenaCumplices() {</w:t>
+      </w:r>
+    </w:p>
+    <w:p>
+      <w:pPr>
+        <w:autoSpaceDE w:val="0"/>
+        <w:autoSpaceDN w:val="0"/>
+        <w:adjustRightInd w:val="0"/>
+        <w:spacing w:after="0" w:line="240" w:lineRule="auto"/>
+        <w:rPr>
+          <w:rFonts w:ascii="Consolas" w:hAnsi="Consolas" w:cs="Consolas"/>
+          <w:sz w:val="20"/>
+          <w:szCs w:val="20"/>
+        </w:rPr>
+      </w:pPr>
+      <w:r>
+        <w:rPr>
+          <w:rFonts w:ascii="Consolas" w:hAnsi="Consolas" w:cs="Consolas"/>
+          <w:color w:val="000000"/>
+          <w:sz w:val="20"/>
+          <w:szCs w:val="20"/>
+        </w:rPr>
+        <w:tab/>
+      </w:r>
+      <w:r>
+        <w:rPr>
+          <w:rFonts w:ascii="Consolas" w:hAnsi="Consolas" w:cs="Consolas"/>
+          <w:color w:val="000000"/>
+          <w:sz w:val="20"/>
+          <w:szCs w:val="20"/>
+        </w:rPr>
+        <w:tab/>
+      </w:r>
       <w:r>
         <w:rPr>
           <w:rFonts w:ascii="Consolas" w:hAnsi="Consolas" w:cs="Consolas"/>
@@ -1947,7 +1709,6 @@
         </w:rPr>
         <w:t>int</w:t>
       </w:r>
-      <w:proofErr w:type="spellEnd"/>
       <w:r>
         <w:rPr>
           <w:rFonts w:ascii="Consolas" w:hAnsi="Consolas" w:cs="Consolas"/>
@@ -1957,7 +1718,6 @@
         </w:rPr>
         <w:t xml:space="preserve"> </w:t>
       </w:r>
-      <w:proofErr w:type="spellStart"/>
       <w:r>
         <w:rPr>
           <w:rFonts w:ascii="Consolas" w:hAnsi="Consolas" w:cs="Consolas"/>
@@ -1967,7 +1727,6 @@
         </w:rPr>
         <w:t>resultadoEsperado</w:t>
       </w:r>
-      <w:proofErr w:type="spellEnd"/>
       <w:r>
         <w:rPr>
           <w:rFonts w:ascii="Consolas" w:hAnsi="Consolas" w:cs="Consolas"/>
@@ -2007,26 +1766,7 @@
           <w:szCs w:val="20"/>
         </w:rPr>
         <w:tab/>
-      </w:r>
-      <w:proofErr w:type="spellStart"/>
-      <w:r>
-        <w:rPr>
-          <w:rFonts w:ascii="Consolas" w:hAnsi="Consolas" w:cs="Consolas"/>
-          <w:color w:val="000000"/>
-          <w:sz w:val="20"/>
-          <w:szCs w:val="20"/>
-        </w:rPr>
-        <w:t>JulgamentoPrisioneiro</w:t>
-      </w:r>
-      <w:proofErr w:type="spellEnd"/>
-      <w:r>
-        <w:rPr>
-          <w:rFonts w:ascii="Consolas" w:hAnsi="Consolas" w:cs="Consolas"/>
-          <w:color w:val="000000"/>
-          <w:sz w:val="20"/>
-          <w:szCs w:val="20"/>
-        </w:rPr>
-        <w:t xml:space="preserve"> </w:t>
+        <w:t xml:space="preserve">JulgamentoPrisioneiro </w:t>
       </w:r>
       <w:r>
         <w:rPr>
@@ -2064,60 +1804,39 @@
           <w:sz w:val="20"/>
           <w:szCs w:val="20"/>
         </w:rPr>
-        <w:t xml:space="preserve"> </w:t>
-      </w:r>
-      <w:proofErr w:type="spellStart"/>
-      <w:r>
-        <w:rPr>
-          <w:rFonts w:ascii="Consolas" w:hAnsi="Consolas" w:cs="Consolas"/>
-          <w:color w:val="000000"/>
-          <w:sz w:val="20"/>
-          <w:szCs w:val="20"/>
-        </w:rPr>
-        <w:t>JulgamentoPrisioneiro</w:t>
-      </w:r>
-      <w:proofErr w:type="spellEnd"/>
-      <w:r>
-        <w:rPr>
-          <w:rFonts w:ascii="Consolas" w:hAnsi="Consolas" w:cs="Consolas"/>
-          <w:color w:val="000000"/>
-          <w:sz w:val="20"/>
-          <w:szCs w:val="20"/>
-        </w:rPr>
-        <w:t>();</w:t>
-      </w:r>
-    </w:p>
-    <w:p>
-      <w:pPr>
-        <w:autoSpaceDE w:val="0"/>
-        <w:autoSpaceDN w:val="0"/>
-        <w:adjustRightInd w:val="0"/>
-        <w:spacing w:after="0" w:line="240" w:lineRule="auto"/>
-        <w:rPr>
-          <w:rFonts w:ascii="Consolas" w:hAnsi="Consolas" w:cs="Consolas"/>
-          <w:sz w:val="20"/>
-          <w:szCs w:val="20"/>
-        </w:rPr>
-      </w:pPr>
-      <w:r>
-        <w:rPr>
-          <w:rFonts w:ascii="Consolas" w:hAnsi="Consolas" w:cs="Consolas"/>
-          <w:color w:val="000000"/>
-          <w:sz w:val="20"/>
-          <w:szCs w:val="20"/>
-        </w:rPr>
-        <w:tab/>
-      </w:r>
-      <w:r>
-        <w:rPr>
-          <w:rFonts w:ascii="Consolas" w:hAnsi="Consolas" w:cs="Consolas"/>
-          <w:color w:val="000000"/>
-          <w:sz w:val="20"/>
-          <w:szCs w:val="20"/>
-        </w:rPr>
-        <w:tab/>
-      </w:r>
-      <w:proofErr w:type="spellStart"/>
+        <w:t xml:space="preserve"> JulgamentoPrisioneiro();</w:t>
+      </w:r>
+    </w:p>
+    <w:p>
+      <w:pPr>
+        <w:autoSpaceDE w:val="0"/>
+        <w:autoSpaceDN w:val="0"/>
+        <w:adjustRightInd w:val="0"/>
+        <w:spacing w:after="0" w:line="240" w:lineRule="auto"/>
+        <w:rPr>
+          <w:rFonts w:ascii="Consolas" w:hAnsi="Consolas" w:cs="Consolas"/>
+          <w:sz w:val="20"/>
+          <w:szCs w:val="20"/>
+        </w:rPr>
+      </w:pPr>
+      <w:r>
+        <w:rPr>
+          <w:rFonts w:ascii="Consolas" w:hAnsi="Consolas" w:cs="Consolas"/>
+          <w:color w:val="000000"/>
+          <w:sz w:val="20"/>
+          <w:szCs w:val="20"/>
+        </w:rPr>
+        <w:tab/>
+      </w:r>
+      <w:r>
+        <w:rPr>
+          <w:rFonts w:ascii="Consolas" w:hAnsi="Consolas" w:cs="Consolas"/>
+          <w:color w:val="000000"/>
+          <w:sz w:val="20"/>
+          <w:szCs w:val="20"/>
+        </w:rPr>
+        <w:tab/>
+      </w:r>
       <w:r>
         <w:rPr>
           <w:rFonts w:ascii="Consolas" w:hAnsi="Consolas" w:cs="Consolas"/>
@@ -2129,7 +1848,6 @@
         </w:rPr>
         <w:t>int</w:t>
       </w:r>
-      <w:proofErr w:type="spellEnd"/>
       <w:r>
         <w:rPr>
           <w:rFonts w:ascii="Consolas" w:hAnsi="Consolas" w:cs="Consolas"/>
@@ -2139,7 +1857,6 @@
         </w:rPr>
         <w:t xml:space="preserve"> </w:t>
       </w:r>
-      <w:proofErr w:type="spellStart"/>
       <w:r>
         <w:rPr>
           <w:rFonts w:ascii="Consolas" w:hAnsi="Consolas" w:cs="Consolas"/>
@@ -2149,7 +1866,6 @@
         </w:rPr>
         <w:t>resultadoReal</w:t>
       </w:r>
-      <w:proofErr w:type="spellEnd"/>
       <w:r>
         <w:rPr>
           <w:rFonts w:ascii="Consolas" w:hAnsi="Consolas" w:cs="Consolas"/>
@@ -2159,7 +1875,6 @@
         </w:rPr>
         <w:t xml:space="preserve"> = </w:t>
       </w:r>
-      <w:proofErr w:type="spellStart"/>
       <w:r>
         <w:rPr>
           <w:rFonts w:ascii="Consolas" w:hAnsi="Consolas" w:cs="Consolas"/>
@@ -2188,7 +1903,6 @@
         </w:rPr>
         <w:t>calculaPena</w:t>
       </w:r>
-      <w:proofErr w:type="spellEnd"/>
       <w:r>
         <w:rPr>
           <w:rFonts w:ascii="Consolas" w:hAnsi="Consolas" w:cs="Consolas"/>
@@ -2265,7 +1979,6 @@
         </w:rPr>
         <w:tab/>
       </w:r>
-      <w:proofErr w:type="spellStart"/>
       <w:r>
         <w:rPr>
           <w:rFonts w:ascii="Consolas" w:hAnsi="Consolas" w:cs="Consolas"/>
@@ -2277,7 +1990,6 @@
         </w:rPr>
         <w:t>assertEquals</w:t>
       </w:r>
-      <w:proofErr w:type="spellEnd"/>
       <w:r>
         <w:rPr>
           <w:rFonts w:ascii="Consolas" w:hAnsi="Consolas" w:cs="Consolas"/>
@@ -2287,7 +1999,6 @@
         </w:rPr>
         <w:t>(</w:t>
       </w:r>
-      <w:proofErr w:type="spellStart"/>
       <w:r>
         <w:rPr>
           <w:rFonts w:ascii="Consolas" w:hAnsi="Consolas" w:cs="Consolas"/>
@@ -2297,7 +2008,6 @@
         </w:rPr>
         <w:t>resultadoEsperado</w:t>
       </w:r>
-      <w:proofErr w:type="spellEnd"/>
       <w:r>
         <w:rPr>
           <w:rFonts w:ascii="Consolas" w:hAnsi="Consolas" w:cs="Consolas"/>
@@ -2307,7 +2017,6 @@
         </w:rPr>
         <w:t xml:space="preserve">, </w:t>
       </w:r>
-      <w:proofErr w:type="spellStart"/>
       <w:r>
         <w:rPr>
           <w:rFonts w:ascii="Consolas" w:hAnsi="Consolas" w:cs="Consolas"/>
@@ -2317,7 +2026,6 @@
         </w:rPr>
         <w:t>resultadoReal</w:t>
       </w:r>
-      <w:proofErr w:type="spellEnd"/>
       <w:r>
         <w:rPr>
           <w:rFonts w:ascii="Consolas" w:hAnsi="Consolas" w:cs="Consolas"/>
@@ -2378,6 +2086,14 @@
       </w:pPr>
     </w:p>
     <w:p>
+      <w:pPr>
+        <w:rPr>
+          <w:rFonts w:ascii="Consolas" w:hAnsi="Consolas" w:cs="Consolas"/>
+          <w:color w:val="000000"/>
+          <w:sz w:val="20"/>
+          <w:szCs w:val="20"/>
+        </w:rPr>
+      </w:pPr>
       <w:r>
         <w:rPr>
           <w:rFonts w:ascii="Consolas" w:hAnsi="Consolas" w:cs="Consolas"/>
@@ -2386,6 +2102,17 @@
           <w:szCs w:val="20"/>
         </w:rPr>
         <w:t>}</w:t>
+      </w:r>
+    </w:p>
+    <w:p>
+      <w:r>
+        <w:rPr>
+          <w:rFonts w:ascii="Consolas" w:hAnsi="Consolas" w:cs="Consolas"/>
+          <w:color w:val="000000"/>
+          <w:sz w:val="20"/>
+          <w:szCs w:val="20"/>
+        </w:rPr>
+        <w:t>Erros: A classe JunitTest espera uma String, sendo que o tipo da variável “Resposta” era um ENUM</w:t>
       </w:r>
       <w:bookmarkStart w:id="0" w:name="_GoBack"/>
       <w:bookmarkEnd w:id="0"/>

</xml_diff>

<commit_message>
Correção dos erros na classe JulgamentoPrisioneiro
</commit_message>
<xml_diff>
--- a/testes/Rm81283.docx
+++ b/testes/Rm81283.docx
@@ -2105,6 +2105,14 @@
       </w:r>
     </w:p>
     <w:p>
+      <w:pPr>
+        <w:rPr>
+          <w:rFonts w:ascii="Consolas" w:hAnsi="Consolas" w:cs="Consolas"/>
+          <w:color w:val="000000"/>
+          <w:sz w:val="20"/>
+          <w:szCs w:val="20"/>
+        </w:rPr>
+      </w:pPr>
       <w:r>
         <w:rPr>
           <w:rFonts w:ascii="Consolas" w:hAnsi="Consolas" w:cs="Consolas"/>
@@ -2113,6 +2121,1587 @@
           <w:szCs w:val="20"/>
         </w:rPr>
         <w:t>Erros: A classe JunitTest espera uma String, sendo que o tipo da variável “Resposta” era um ENUM</w:t>
+      </w:r>
+    </w:p>
+    <w:p>
+      <w:pPr>
+        <w:rPr>
+          <w:rFonts w:ascii="Consolas" w:hAnsi="Consolas" w:cs="Consolas"/>
+          <w:color w:val="000000"/>
+          <w:sz w:val="20"/>
+          <w:szCs w:val="20"/>
+        </w:rPr>
+      </w:pPr>
+    </w:p>
+    <w:p/>
+    <w:p/>
+    <w:p/>
+    <w:p/>
+    <w:p/>
+    <w:p/>
+    <w:p>
+      <w:pPr>
+        <w:autoSpaceDE w:val="0"/>
+        <w:autoSpaceDN w:val="0"/>
+        <w:adjustRightInd w:val="0"/>
+        <w:spacing w:after="0" w:line="240" w:lineRule="auto"/>
+        <w:rPr>
+          <w:rFonts w:ascii="Consolas" w:hAnsi="Consolas" w:cs="Consolas"/>
+          <w:sz w:val="20"/>
+          <w:szCs w:val="20"/>
+        </w:rPr>
+      </w:pPr>
+      <w:r>
+        <w:rPr>
+          <w:rFonts w:ascii="Consolas" w:hAnsi="Consolas" w:cs="Consolas"/>
+          <w:b/>
+          <w:bCs/>
+          <w:color w:val="7F0055"/>
+          <w:sz w:val="20"/>
+          <w:szCs w:val="20"/>
+          <w:shd w:val="clear" w:color="auto" w:fill="C0FFC0"/>
+        </w:rPr>
+        <w:t>public</w:t>
+      </w:r>
+      <w:r>
+        <w:rPr>
+          <w:rFonts w:ascii="Consolas" w:hAnsi="Consolas" w:cs="Consolas"/>
+          <w:color w:val="000000"/>
+          <w:sz w:val="20"/>
+          <w:szCs w:val="20"/>
+          <w:shd w:val="clear" w:color="auto" w:fill="C0FFC0"/>
+        </w:rPr>
+        <w:t xml:space="preserve"> </w:t>
+      </w:r>
+      <w:r>
+        <w:rPr>
+          <w:rFonts w:ascii="Consolas" w:hAnsi="Consolas" w:cs="Consolas"/>
+          <w:b/>
+          <w:bCs/>
+          <w:color w:val="7F0055"/>
+          <w:sz w:val="20"/>
+          <w:szCs w:val="20"/>
+          <w:shd w:val="clear" w:color="auto" w:fill="C0FFC0"/>
+        </w:rPr>
+        <w:t>class</w:t>
+      </w:r>
+      <w:r>
+        <w:rPr>
+          <w:rFonts w:ascii="Consolas" w:hAnsi="Consolas" w:cs="Consolas"/>
+          <w:color w:val="000000"/>
+          <w:sz w:val="20"/>
+          <w:szCs w:val="20"/>
+          <w:shd w:val="clear" w:color="auto" w:fill="C0FFC0"/>
+        </w:rPr>
+        <w:t xml:space="preserve"> JulgamentoPrisioneiro {</w:t>
+      </w:r>
+    </w:p>
+    <w:p>
+      <w:pPr>
+        <w:autoSpaceDE w:val="0"/>
+        <w:autoSpaceDN w:val="0"/>
+        <w:adjustRightInd w:val="0"/>
+        <w:spacing w:after="0" w:line="240" w:lineRule="auto"/>
+        <w:rPr>
+          <w:rFonts w:ascii="Consolas" w:hAnsi="Consolas" w:cs="Consolas"/>
+          <w:sz w:val="20"/>
+          <w:szCs w:val="20"/>
+        </w:rPr>
+      </w:pPr>
+      <w:r>
+        <w:rPr>
+          <w:rFonts w:ascii="Consolas" w:hAnsi="Consolas" w:cs="Consolas"/>
+          <w:color w:val="000000"/>
+          <w:sz w:val="20"/>
+          <w:szCs w:val="20"/>
+          <w:shd w:val="clear" w:color="auto" w:fill="C0FFC0"/>
+        </w:rPr>
+        <w:tab/>
+      </w:r>
+      <w:r>
+        <w:rPr>
+          <w:rFonts w:ascii="Consolas" w:hAnsi="Consolas" w:cs="Consolas"/>
+          <w:b/>
+          <w:bCs/>
+          <w:color w:val="7F0055"/>
+          <w:sz w:val="20"/>
+          <w:szCs w:val="20"/>
+          <w:shd w:val="clear" w:color="auto" w:fill="C0FFC0"/>
+        </w:rPr>
+        <w:t>private</w:t>
+      </w:r>
+      <w:r>
+        <w:rPr>
+          <w:rFonts w:ascii="Consolas" w:hAnsi="Consolas" w:cs="Consolas"/>
+          <w:color w:val="000000"/>
+          <w:sz w:val="20"/>
+          <w:szCs w:val="20"/>
+          <w:shd w:val="clear" w:color="auto" w:fill="C0FFC0"/>
+        </w:rPr>
+        <w:t xml:space="preserve"> </w:t>
+      </w:r>
+      <w:r>
+        <w:rPr>
+          <w:rFonts w:ascii="Consolas" w:hAnsi="Consolas" w:cs="Consolas"/>
+          <w:b/>
+          <w:bCs/>
+          <w:color w:val="7F0055"/>
+          <w:sz w:val="20"/>
+          <w:szCs w:val="20"/>
+          <w:shd w:val="clear" w:color="auto" w:fill="C0FFC0"/>
+        </w:rPr>
+        <w:t>int</w:t>
+      </w:r>
+      <w:r>
+        <w:rPr>
+          <w:rFonts w:ascii="Consolas" w:hAnsi="Consolas" w:cs="Consolas"/>
+          <w:color w:val="000000"/>
+          <w:sz w:val="20"/>
+          <w:szCs w:val="20"/>
+          <w:shd w:val="clear" w:color="auto" w:fill="C0FFC0"/>
+        </w:rPr>
+        <w:t xml:space="preserve"> </w:t>
+      </w:r>
+      <w:r>
+        <w:rPr>
+          <w:rFonts w:ascii="Consolas" w:hAnsi="Consolas" w:cs="Consolas"/>
+          <w:color w:val="0000C0"/>
+          <w:sz w:val="20"/>
+          <w:szCs w:val="20"/>
+          <w:shd w:val="clear" w:color="auto" w:fill="C0FFC0"/>
+        </w:rPr>
+        <w:t>PENA_INOCENCIA</w:t>
+      </w:r>
+      <w:r>
+        <w:rPr>
+          <w:rFonts w:ascii="Consolas" w:hAnsi="Consolas" w:cs="Consolas"/>
+          <w:color w:val="000000"/>
+          <w:sz w:val="20"/>
+          <w:szCs w:val="20"/>
+          <w:shd w:val="clear" w:color="auto" w:fill="C0FFC0"/>
+        </w:rPr>
+        <w:t xml:space="preserve"> = 10;</w:t>
+      </w:r>
+    </w:p>
+    <w:p>
+      <w:pPr>
+        <w:autoSpaceDE w:val="0"/>
+        <w:autoSpaceDN w:val="0"/>
+        <w:adjustRightInd w:val="0"/>
+        <w:spacing w:after="0" w:line="240" w:lineRule="auto"/>
+        <w:rPr>
+          <w:rFonts w:ascii="Consolas" w:hAnsi="Consolas" w:cs="Consolas"/>
+          <w:sz w:val="20"/>
+          <w:szCs w:val="20"/>
+        </w:rPr>
+      </w:pPr>
+      <w:r>
+        <w:rPr>
+          <w:rFonts w:ascii="Consolas" w:hAnsi="Consolas" w:cs="Consolas"/>
+          <w:color w:val="000000"/>
+          <w:sz w:val="20"/>
+          <w:szCs w:val="20"/>
+          <w:shd w:val="clear" w:color="auto" w:fill="C0FFC0"/>
+        </w:rPr>
+        <w:tab/>
+      </w:r>
+      <w:r>
+        <w:rPr>
+          <w:rFonts w:ascii="Consolas" w:hAnsi="Consolas" w:cs="Consolas"/>
+          <w:b/>
+          <w:bCs/>
+          <w:color w:val="7F0055"/>
+          <w:sz w:val="20"/>
+          <w:szCs w:val="20"/>
+          <w:shd w:val="clear" w:color="auto" w:fill="C0FFC0"/>
+        </w:rPr>
+        <w:t>private</w:t>
+      </w:r>
+      <w:r>
+        <w:rPr>
+          <w:rFonts w:ascii="Consolas" w:hAnsi="Consolas" w:cs="Consolas"/>
+          <w:color w:val="000000"/>
+          <w:sz w:val="20"/>
+          <w:szCs w:val="20"/>
+          <w:shd w:val="clear" w:color="auto" w:fill="C0FFC0"/>
+        </w:rPr>
+        <w:t xml:space="preserve"> </w:t>
+      </w:r>
+      <w:r>
+        <w:rPr>
+          <w:rFonts w:ascii="Consolas" w:hAnsi="Consolas" w:cs="Consolas"/>
+          <w:b/>
+          <w:bCs/>
+          <w:color w:val="7F0055"/>
+          <w:sz w:val="20"/>
+          <w:szCs w:val="20"/>
+          <w:shd w:val="clear" w:color="auto" w:fill="C0FFC0"/>
+        </w:rPr>
+        <w:t>int</w:t>
+      </w:r>
+      <w:r>
+        <w:rPr>
+          <w:rFonts w:ascii="Consolas" w:hAnsi="Consolas" w:cs="Consolas"/>
+          <w:color w:val="000000"/>
+          <w:sz w:val="20"/>
+          <w:szCs w:val="20"/>
+          <w:shd w:val="clear" w:color="auto" w:fill="C0FFC0"/>
+        </w:rPr>
+        <w:t xml:space="preserve"> </w:t>
+      </w:r>
+      <w:r>
+        <w:rPr>
+          <w:rFonts w:ascii="Consolas" w:hAnsi="Consolas" w:cs="Consolas"/>
+          <w:color w:val="0000C0"/>
+          <w:sz w:val="20"/>
+          <w:szCs w:val="20"/>
+          <w:shd w:val="clear" w:color="auto" w:fill="C0FFC0"/>
+        </w:rPr>
+        <w:t>PENA_CONDENACAO_MUTUA</w:t>
+      </w:r>
+      <w:r>
+        <w:rPr>
+          <w:rFonts w:ascii="Consolas" w:hAnsi="Consolas" w:cs="Consolas"/>
+          <w:color w:val="000000"/>
+          <w:sz w:val="20"/>
+          <w:szCs w:val="20"/>
+          <w:shd w:val="clear" w:color="auto" w:fill="C0FFC0"/>
+        </w:rPr>
+        <w:t xml:space="preserve"> = 15;</w:t>
+      </w:r>
+    </w:p>
+    <w:p>
+      <w:pPr>
+        <w:autoSpaceDE w:val="0"/>
+        <w:autoSpaceDN w:val="0"/>
+        <w:adjustRightInd w:val="0"/>
+        <w:spacing w:after="0" w:line="240" w:lineRule="auto"/>
+        <w:rPr>
+          <w:rFonts w:ascii="Consolas" w:hAnsi="Consolas" w:cs="Consolas"/>
+          <w:sz w:val="20"/>
+          <w:szCs w:val="20"/>
+        </w:rPr>
+      </w:pPr>
+      <w:r>
+        <w:rPr>
+          <w:rFonts w:ascii="Consolas" w:hAnsi="Consolas" w:cs="Consolas"/>
+          <w:color w:val="000000"/>
+          <w:sz w:val="20"/>
+          <w:szCs w:val="20"/>
+          <w:shd w:val="clear" w:color="auto" w:fill="C0FFC0"/>
+        </w:rPr>
+        <w:tab/>
+      </w:r>
+      <w:r>
+        <w:rPr>
+          <w:rFonts w:ascii="Consolas" w:hAnsi="Consolas" w:cs="Consolas"/>
+          <w:b/>
+          <w:bCs/>
+          <w:color w:val="7F0055"/>
+          <w:sz w:val="20"/>
+          <w:szCs w:val="20"/>
+          <w:shd w:val="clear" w:color="auto" w:fill="C0FFC0"/>
+        </w:rPr>
+        <w:t>private</w:t>
+      </w:r>
+      <w:r>
+        <w:rPr>
+          <w:rFonts w:ascii="Consolas" w:hAnsi="Consolas" w:cs="Consolas"/>
+          <w:color w:val="000000"/>
+          <w:sz w:val="20"/>
+          <w:szCs w:val="20"/>
+          <w:shd w:val="clear" w:color="auto" w:fill="C0FFC0"/>
+        </w:rPr>
+        <w:t xml:space="preserve"> </w:t>
+      </w:r>
+      <w:r>
+        <w:rPr>
+          <w:rFonts w:ascii="Consolas" w:hAnsi="Consolas" w:cs="Consolas"/>
+          <w:b/>
+          <w:bCs/>
+          <w:color w:val="7F0055"/>
+          <w:sz w:val="20"/>
+          <w:szCs w:val="20"/>
+          <w:shd w:val="clear" w:color="auto" w:fill="C0FFC0"/>
+        </w:rPr>
+        <w:t>int</w:t>
+      </w:r>
+      <w:r>
+        <w:rPr>
+          <w:rFonts w:ascii="Consolas" w:hAnsi="Consolas" w:cs="Consolas"/>
+          <w:color w:val="000000"/>
+          <w:sz w:val="20"/>
+          <w:szCs w:val="20"/>
+          <w:shd w:val="clear" w:color="auto" w:fill="C0FFC0"/>
+        </w:rPr>
+        <w:t xml:space="preserve"> </w:t>
+      </w:r>
+      <w:r>
+        <w:rPr>
+          <w:rFonts w:ascii="Consolas" w:hAnsi="Consolas" w:cs="Consolas"/>
+          <w:color w:val="0000C0"/>
+          <w:sz w:val="20"/>
+          <w:szCs w:val="20"/>
+          <w:shd w:val="clear" w:color="auto" w:fill="C0FFC0"/>
+        </w:rPr>
+        <w:t>PENA_CONDENACAO_INDIVIDUAL</w:t>
+      </w:r>
+      <w:r>
+        <w:rPr>
+          <w:rFonts w:ascii="Consolas" w:hAnsi="Consolas" w:cs="Consolas"/>
+          <w:color w:val="000000"/>
+          <w:sz w:val="20"/>
+          <w:szCs w:val="20"/>
+          <w:shd w:val="clear" w:color="auto" w:fill="C0FFC0"/>
+        </w:rPr>
+        <w:t xml:space="preserve"> = 10;</w:t>
+      </w:r>
+    </w:p>
+    <w:p>
+      <w:pPr>
+        <w:autoSpaceDE w:val="0"/>
+        <w:autoSpaceDN w:val="0"/>
+        <w:adjustRightInd w:val="0"/>
+        <w:spacing w:after="0" w:line="240" w:lineRule="auto"/>
+        <w:rPr>
+          <w:rFonts w:ascii="Consolas" w:hAnsi="Consolas" w:cs="Consolas"/>
+          <w:sz w:val="20"/>
+          <w:szCs w:val="20"/>
+        </w:rPr>
+      </w:pPr>
+      <w:r>
+        <w:rPr>
+          <w:rFonts w:ascii="Consolas" w:hAnsi="Consolas" w:cs="Consolas"/>
+          <w:color w:val="000000"/>
+          <w:sz w:val="20"/>
+          <w:szCs w:val="20"/>
+          <w:shd w:val="clear" w:color="auto" w:fill="C0FFC0"/>
+        </w:rPr>
+        <w:tab/>
+      </w:r>
+      <w:r>
+        <w:rPr>
+          <w:rFonts w:ascii="Consolas" w:hAnsi="Consolas" w:cs="Consolas"/>
+          <w:b/>
+          <w:bCs/>
+          <w:color w:val="7F0055"/>
+          <w:sz w:val="20"/>
+          <w:szCs w:val="20"/>
+          <w:shd w:val="clear" w:color="auto" w:fill="C0FFC0"/>
+        </w:rPr>
+        <w:t>private</w:t>
+      </w:r>
+      <w:r>
+        <w:rPr>
+          <w:rFonts w:ascii="Consolas" w:hAnsi="Consolas" w:cs="Consolas"/>
+          <w:color w:val="000000"/>
+          <w:sz w:val="20"/>
+          <w:szCs w:val="20"/>
+          <w:shd w:val="clear" w:color="auto" w:fill="C0FFC0"/>
+        </w:rPr>
+        <w:t xml:space="preserve"> </w:t>
+      </w:r>
+      <w:r>
+        <w:rPr>
+          <w:rFonts w:ascii="Consolas" w:hAnsi="Consolas" w:cs="Consolas"/>
+          <w:b/>
+          <w:bCs/>
+          <w:color w:val="7F0055"/>
+          <w:sz w:val="20"/>
+          <w:szCs w:val="20"/>
+          <w:shd w:val="clear" w:color="auto" w:fill="C0FFC0"/>
+        </w:rPr>
+        <w:t>int</w:t>
+      </w:r>
+      <w:r>
+        <w:rPr>
+          <w:rFonts w:ascii="Consolas" w:hAnsi="Consolas" w:cs="Consolas"/>
+          <w:color w:val="000000"/>
+          <w:sz w:val="20"/>
+          <w:szCs w:val="20"/>
+          <w:shd w:val="clear" w:color="auto" w:fill="C0FFC0"/>
+        </w:rPr>
+        <w:t xml:space="preserve"> </w:t>
+      </w:r>
+      <w:r>
+        <w:rPr>
+          <w:rFonts w:ascii="Consolas" w:hAnsi="Consolas" w:cs="Consolas"/>
+          <w:color w:val="0000C0"/>
+          <w:sz w:val="20"/>
+          <w:szCs w:val="20"/>
+          <w:shd w:val="clear" w:color="auto" w:fill="C0FFC0"/>
+        </w:rPr>
+        <w:t>PENA_CONDENACAO_CUMPLICES</w:t>
+      </w:r>
+      <w:r>
+        <w:rPr>
+          <w:rFonts w:ascii="Consolas" w:hAnsi="Consolas" w:cs="Consolas"/>
+          <w:color w:val="000000"/>
+          <w:sz w:val="20"/>
+          <w:szCs w:val="20"/>
+          <w:shd w:val="clear" w:color="auto" w:fill="C0FFC0"/>
+        </w:rPr>
+        <w:t xml:space="preserve"> = 11;</w:t>
+      </w:r>
+    </w:p>
+    <w:p>
+      <w:pPr>
+        <w:autoSpaceDE w:val="0"/>
+        <w:autoSpaceDN w:val="0"/>
+        <w:adjustRightInd w:val="0"/>
+        <w:spacing w:after="0" w:line="240" w:lineRule="auto"/>
+        <w:rPr>
+          <w:rFonts w:ascii="Consolas" w:hAnsi="Consolas" w:cs="Consolas"/>
+          <w:sz w:val="20"/>
+          <w:szCs w:val="20"/>
+        </w:rPr>
+      </w:pPr>
+    </w:p>
+    <w:p>
+      <w:pPr>
+        <w:autoSpaceDE w:val="0"/>
+        <w:autoSpaceDN w:val="0"/>
+        <w:adjustRightInd w:val="0"/>
+        <w:spacing w:after="0" w:line="240" w:lineRule="auto"/>
+        <w:rPr>
+          <w:rFonts w:ascii="Consolas" w:hAnsi="Consolas" w:cs="Consolas"/>
+          <w:sz w:val="20"/>
+          <w:szCs w:val="20"/>
+        </w:rPr>
+      </w:pPr>
+    </w:p>
+    <w:p>
+      <w:pPr>
+        <w:autoSpaceDE w:val="0"/>
+        <w:autoSpaceDN w:val="0"/>
+        <w:adjustRightInd w:val="0"/>
+        <w:spacing w:after="0" w:line="240" w:lineRule="auto"/>
+        <w:rPr>
+          <w:rFonts w:ascii="Consolas" w:hAnsi="Consolas" w:cs="Consolas"/>
+          <w:sz w:val="20"/>
+          <w:szCs w:val="20"/>
+        </w:rPr>
+      </w:pPr>
+      <w:r>
+        <w:rPr>
+          <w:rFonts w:ascii="Consolas" w:hAnsi="Consolas" w:cs="Consolas"/>
+          <w:color w:val="000000"/>
+          <w:sz w:val="20"/>
+          <w:szCs w:val="20"/>
+        </w:rPr>
+        <w:tab/>
+      </w:r>
+      <w:r>
+        <w:rPr>
+          <w:rFonts w:ascii="Consolas" w:hAnsi="Consolas" w:cs="Consolas"/>
+          <w:b/>
+          <w:bCs/>
+          <w:color w:val="7F0055"/>
+          <w:sz w:val="20"/>
+          <w:szCs w:val="20"/>
+        </w:rPr>
+        <w:t>public</w:t>
+      </w:r>
+      <w:r>
+        <w:rPr>
+          <w:rFonts w:ascii="Consolas" w:hAnsi="Consolas" w:cs="Consolas"/>
+          <w:color w:val="000000"/>
+          <w:sz w:val="20"/>
+          <w:szCs w:val="20"/>
+        </w:rPr>
+        <w:t xml:space="preserve"> </w:t>
+      </w:r>
+      <w:r>
+        <w:rPr>
+          <w:rFonts w:ascii="Consolas" w:hAnsi="Consolas" w:cs="Consolas"/>
+          <w:b/>
+          <w:bCs/>
+          <w:color w:val="7F0055"/>
+          <w:sz w:val="20"/>
+          <w:szCs w:val="20"/>
+        </w:rPr>
+        <w:t>int</w:t>
+      </w:r>
+      <w:r>
+        <w:rPr>
+          <w:rFonts w:ascii="Consolas" w:hAnsi="Consolas" w:cs="Consolas"/>
+          <w:color w:val="000000"/>
+          <w:sz w:val="20"/>
+          <w:szCs w:val="20"/>
+        </w:rPr>
+        <w:t xml:space="preserve"> calculaPena(String </w:t>
+      </w:r>
+      <w:r>
+        <w:rPr>
+          <w:rFonts w:ascii="Consolas" w:hAnsi="Consolas" w:cs="Consolas"/>
+          <w:color w:val="6A3E3E"/>
+          <w:sz w:val="20"/>
+          <w:szCs w:val="20"/>
+        </w:rPr>
+        <w:t>respostaPrisioneiroA</w:t>
+      </w:r>
+      <w:r>
+        <w:rPr>
+          <w:rFonts w:ascii="Consolas" w:hAnsi="Consolas" w:cs="Consolas"/>
+          <w:color w:val="000000"/>
+          <w:sz w:val="20"/>
+          <w:szCs w:val="20"/>
+        </w:rPr>
+        <w:t xml:space="preserve">, String </w:t>
+      </w:r>
+      <w:r>
+        <w:rPr>
+          <w:rFonts w:ascii="Consolas" w:hAnsi="Consolas" w:cs="Consolas"/>
+          <w:color w:val="6A3E3E"/>
+          <w:sz w:val="20"/>
+          <w:szCs w:val="20"/>
+        </w:rPr>
+        <w:t>respostaPrisioneiroB</w:t>
+      </w:r>
+      <w:r>
+        <w:rPr>
+          <w:rFonts w:ascii="Consolas" w:hAnsi="Consolas" w:cs="Consolas"/>
+          <w:color w:val="000000"/>
+          <w:sz w:val="20"/>
+          <w:szCs w:val="20"/>
+        </w:rPr>
+        <w:t>) {</w:t>
+      </w:r>
+    </w:p>
+    <w:p>
+      <w:pPr>
+        <w:autoSpaceDE w:val="0"/>
+        <w:autoSpaceDN w:val="0"/>
+        <w:adjustRightInd w:val="0"/>
+        <w:spacing w:after="0" w:line="240" w:lineRule="auto"/>
+        <w:rPr>
+          <w:rFonts w:ascii="Consolas" w:hAnsi="Consolas" w:cs="Consolas"/>
+          <w:sz w:val="20"/>
+          <w:szCs w:val="20"/>
+        </w:rPr>
+      </w:pPr>
+      <w:r>
+        <w:rPr>
+          <w:rFonts w:ascii="Consolas" w:hAnsi="Consolas" w:cs="Consolas"/>
+          <w:color w:val="000000"/>
+          <w:sz w:val="20"/>
+          <w:szCs w:val="20"/>
+          <w:shd w:val="clear" w:color="auto" w:fill="C0FFC0"/>
+        </w:rPr>
+        <w:tab/>
+      </w:r>
+      <w:r>
+        <w:rPr>
+          <w:rFonts w:ascii="Consolas" w:hAnsi="Consolas" w:cs="Consolas"/>
+          <w:color w:val="000000"/>
+          <w:sz w:val="20"/>
+          <w:szCs w:val="20"/>
+          <w:shd w:val="clear" w:color="auto" w:fill="C0FFC0"/>
+        </w:rPr>
+        <w:tab/>
+      </w:r>
+      <w:r>
+        <w:rPr>
+          <w:rFonts w:ascii="Consolas" w:hAnsi="Consolas" w:cs="Consolas"/>
+          <w:b/>
+          <w:bCs/>
+          <w:color w:val="7F0055"/>
+          <w:sz w:val="20"/>
+          <w:szCs w:val="20"/>
+          <w:shd w:val="clear" w:color="auto" w:fill="C0FFC0"/>
+        </w:rPr>
+        <w:t>if</w:t>
+      </w:r>
+      <w:r>
+        <w:rPr>
+          <w:rFonts w:ascii="Consolas" w:hAnsi="Consolas" w:cs="Consolas"/>
+          <w:color w:val="000000"/>
+          <w:sz w:val="20"/>
+          <w:szCs w:val="20"/>
+          <w:shd w:val="clear" w:color="auto" w:fill="C0FFC0"/>
+        </w:rPr>
+        <w:t xml:space="preserve"> (</w:t>
+      </w:r>
+      <w:r>
+        <w:rPr>
+          <w:rFonts w:ascii="Consolas" w:hAnsi="Consolas" w:cs="Consolas"/>
+          <w:color w:val="6A3E3E"/>
+          <w:sz w:val="20"/>
+          <w:szCs w:val="20"/>
+          <w:shd w:val="clear" w:color="auto" w:fill="C0FFC0"/>
+        </w:rPr>
+        <w:t>respostaPrisioneiroA</w:t>
+      </w:r>
+      <w:r>
+        <w:rPr>
+          <w:rFonts w:ascii="Consolas" w:hAnsi="Consolas" w:cs="Consolas"/>
+          <w:color w:val="000000"/>
+          <w:sz w:val="20"/>
+          <w:szCs w:val="20"/>
+          <w:shd w:val="clear" w:color="auto" w:fill="C0FFC0"/>
+        </w:rPr>
+        <w:t>.equalsIgnoreCase(</w:t>
+      </w:r>
+      <w:r>
+        <w:rPr>
+          <w:rFonts w:ascii="Consolas" w:hAnsi="Consolas" w:cs="Consolas"/>
+          <w:color w:val="2A00FF"/>
+          <w:sz w:val="20"/>
+          <w:szCs w:val="20"/>
+          <w:shd w:val="clear" w:color="auto" w:fill="C0FFC0"/>
+        </w:rPr>
+        <w:t>"Culpado"</w:t>
+      </w:r>
+      <w:r>
+        <w:rPr>
+          <w:rFonts w:ascii="Consolas" w:hAnsi="Consolas" w:cs="Consolas"/>
+          <w:color w:val="000000"/>
+          <w:sz w:val="20"/>
+          <w:szCs w:val="20"/>
+          <w:shd w:val="clear" w:color="auto" w:fill="C0FFC0"/>
+        </w:rPr>
+        <w:t>)) {</w:t>
+      </w:r>
+    </w:p>
+    <w:p>
+      <w:pPr>
+        <w:autoSpaceDE w:val="0"/>
+        <w:autoSpaceDN w:val="0"/>
+        <w:adjustRightInd w:val="0"/>
+        <w:spacing w:after="0" w:line="240" w:lineRule="auto"/>
+        <w:rPr>
+          <w:rFonts w:ascii="Consolas" w:hAnsi="Consolas" w:cs="Consolas"/>
+          <w:sz w:val="20"/>
+          <w:szCs w:val="20"/>
+        </w:rPr>
+      </w:pPr>
+      <w:r>
+        <w:rPr>
+          <w:rFonts w:ascii="Consolas" w:hAnsi="Consolas" w:cs="Consolas"/>
+          <w:color w:val="000000"/>
+          <w:sz w:val="20"/>
+          <w:szCs w:val="20"/>
+          <w:shd w:val="clear" w:color="auto" w:fill="FFFF80"/>
+        </w:rPr>
+        <w:tab/>
+      </w:r>
+      <w:r>
+        <w:rPr>
+          <w:rFonts w:ascii="Consolas" w:hAnsi="Consolas" w:cs="Consolas"/>
+          <w:color w:val="000000"/>
+          <w:sz w:val="20"/>
+          <w:szCs w:val="20"/>
+          <w:shd w:val="clear" w:color="auto" w:fill="FFFF80"/>
+        </w:rPr>
+        <w:tab/>
+      </w:r>
+      <w:r>
+        <w:rPr>
+          <w:rFonts w:ascii="Consolas" w:hAnsi="Consolas" w:cs="Consolas"/>
+          <w:color w:val="000000"/>
+          <w:sz w:val="20"/>
+          <w:szCs w:val="20"/>
+          <w:shd w:val="clear" w:color="auto" w:fill="FFFF80"/>
+        </w:rPr>
+        <w:tab/>
+      </w:r>
+      <w:r>
+        <w:rPr>
+          <w:rFonts w:ascii="Consolas" w:hAnsi="Consolas" w:cs="Consolas"/>
+          <w:b/>
+          <w:bCs/>
+          <w:color w:val="7F0055"/>
+          <w:sz w:val="20"/>
+          <w:szCs w:val="20"/>
+          <w:shd w:val="clear" w:color="auto" w:fill="FFFF80"/>
+        </w:rPr>
+        <w:t>if</w:t>
+      </w:r>
+      <w:r>
+        <w:rPr>
+          <w:rFonts w:ascii="Consolas" w:hAnsi="Consolas" w:cs="Consolas"/>
+          <w:color w:val="000000"/>
+          <w:sz w:val="20"/>
+          <w:szCs w:val="20"/>
+          <w:shd w:val="clear" w:color="auto" w:fill="FFFF80"/>
+        </w:rPr>
+        <w:t xml:space="preserve"> (</w:t>
+      </w:r>
+      <w:r>
+        <w:rPr>
+          <w:rFonts w:ascii="Consolas" w:hAnsi="Consolas" w:cs="Consolas"/>
+          <w:color w:val="6A3E3E"/>
+          <w:sz w:val="20"/>
+          <w:szCs w:val="20"/>
+          <w:shd w:val="clear" w:color="auto" w:fill="FFFF80"/>
+        </w:rPr>
+        <w:t>respostaPrisioneiroB</w:t>
+      </w:r>
+      <w:r>
+        <w:rPr>
+          <w:rFonts w:ascii="Consolas" w:hAnsi="Consolas" w:cs="Consolas"/>
+          <w:color w:val="000000"/>
+          <w:sz w:val="20"/>
+          <w:szCs w:val="20"/>
+          <w:shd w:val="clear" w:color="auto" w:fill="FFFF80"/>
+        </w:rPr>
+        <w:t>.equalsIgnoreCase(</w:t>
+      </w:r>
+      <w:r>
+        <w:rPr>
+          <w:rFonts w:ascii="Consolas" w:hAnsi="Consolas" w:cs="Consolas"/>
+          <w:color w:val="2A00FF"/>
+          <w:sz w:val="20"/>
+          <w:szCs w:val="20"/>
+          <w:shd w:val="clear" w:color="auto" w:fill="FFFF80"/>
+        </w:rPr>
+        <w:t>"Culpado"</w:t>
+      </w:r>
+      <w:r>
+        <w:rPr>
+          <w:rFonts w:ascii="Consolas" w:hAnsi="Consolas" w:cs="Consolas"/>
+          <w:color w:val="000000"/>
+          <w:sz w:val="20"/>
+          <w:szCs w:val="20"/>
+          <w:shd w:val="clear" w:color="auto" w:fill="FFFF80"/>
+        </w:rPr>
+        <w:t>)) {</w:t>
+      </w:r>
+    </w:p>
+    <w:p>
+      <w:pPr>
+        <w:autoSpaceDE w:val="0"/>
+        <w:autoSpaceDN w:val="0"/>
+        <w:adjustRightInd w:val="0"/>
+        <w:spacing w:after="0" w:line="240" w:lineRule="auto"/>
+        <w:rPr>
+          <w:rFonts w:ascii="Consolas" w:hAnsi="Consolas" w:cs="Consolas"/>
+          <w:sz w:val="20"/>
+          <w:szCs w:val="20"/>
+        </w:rPr>
+      </w:pPr>
+      <w:r>
+        <w:rPr>
+          <w:rFonts w:ascii="Consolas" w:hAnsi="Consolas" w:cs="Consolas"/>
+          <w:color w:val="000000"/>
+          <w:sz w:val="20"/>
+          <w:szCs w:val="20"/>
+          <w:shd w:val="clear" w:color="auto" w:fill="C0FFC0"/>
+        </w:rPr>
+        <w:tab/>
+      </w:r>
+      <w:r>
+        <w:rPr>
+          <w:rFonts w:ascii="Consolas" w:hAnsi="Consolas" w:cs="Consolas"/>
+          <w:color w:val="000000"/>
+          <w:sz w:val="20"/>
+          <w:szCs w:val="20"/>
+          <w:shd w:val="clear" w:color="auto" w:fill="C0FFC0"/>
+        </w:rPr>
+        <w:tab/>
+      </w:r>
+      <w:r>
+        <w:rPr>
+          <w:rFonts w:ascii="Consolas" w:hAnsi="Consolas" w:cs="Consolas"/>
+          <w:color w:val="000000"/>
+          <w:sz w:val="20"/>
+          <w:szCs w:val="20"/>
+          <w:shd w:val="clear" w:color="auto" w:fill="C0FFC0"/>
+        </w:rPr>
+        <w:tab/>
+      </w:r>
+      <w:r>
+        <w:rPr>
+          <w:rFonts w:ascii="Consolas" w:hAnsi="Consolas" w:cs="Consolas"/>
+          <w:color w:val="000000"/>
+          <w:sz w:val="20"/>
+          <w:szCs w:val="20"/>
+          <w:shd w:val="clear" w:color="auto" w:fill="C0FFC0"/>
+        </w:rPr>
+        <w:tab/>
+      </w:r>
+      <w:r>
+        <w:rPr>
+          <w:rFonts w:ascii="Consolas" w:hAnsi="Consolas" w:cs="Consolas"/>
+          <w:b/>
+          <w:bCs/>
+          <w:color w:val="7F0055"/>
+          <w:sz w:val="20"/>
+          <w:szCs w:val="20"/>
+          <w:shd w:val="clear" w:color="auto" w:fill="C0FFC0"/>
+        </w:rPr>
+        <w:t>return</w:t>
+      </w:r>
+      <w:r>
+        <w:rPr>
+          <w:rFonts w:ascii="Consolas" w:hAnsi="Consolas" w:cs="Consolas"/>
+          <w:color w:val="000000"/>
+          <w:sz w:val="20"/>
+          <w:szCs w:val="20"/>
+          <w:shd w:val="clear" w:color="auto" w:fill="C0FFC0"/>
+        </w:rPr>
+        <w:t xml:space="preserve"> </w:t>
+      </w:r>
+      <w:r>
+        <w:rPr>
+          <w:rFonts w:ascii="Consolas" w:hAnsi="Consolas" w:cs="Consolas"/>
+          <w:color w:val="0000C0"/>
+          <w:sz w:val="20"/>
+          <w:szCs w:val="20"/>
+          <w:shd w:val="clear" w:color="auto" w:fill="C0FFC0"/>
+        </w:rPr>
+        <w:t>PENA_CONDENACAO_MUTUA</w:t>
+      </w:r>
+      <w:r>
+        <w:rPr>
+          <w:rFonts w:ascii="Consolas" w:hAnsi="Consolas" w:cs="Consolas"/>
+          <w:color w:val="000000"/>
+          <w:sz w:val="20"/>
+          <w:szCs w:val="20"/>
+          <w:shd w:val="clear" w:color="auto" w:fill="C0FFC0"/>
+        </w:rPr>
+        <w:t>;</w:t>
+      </w:r>
+    </w:p>
+    <w:p>
+      <w:pPr>
+        <w:autoSpaceDE w:val="0"/>
+        <w:autoSpaceDN w:val="0"/>
+        <w:adjustRightInd w:val="0"/>
+        <w:spacing w:after="0" w:line="240" w:lineRule="auto"/>
+        <w:rPr>
+          <w:rFonts w:ascii="Consolas" w:hAnsi="Consolas" w:cs="Consolas"/>
+          <w:sz w:val="20"/>
+          <w:szCs w:val="20"/>
+        </w:rPr>
+      </w:pPr>
+      <w:r>
+        <w:rPr>
+          <w:rFonts w:ascii="Consolas" w:hAnsi="Consolas" w:cs="Consolas"/>
+          <w:color w:val="000000"/>
+          <w:sz w:val="20"/>
+          <w:szCs w:val="20"/>
+        </w:rPr>
+        <w:tab/>
+      </w:r>
+      <w:r>
+        <w:rPr>
+          <w:rFonts w:ascii="Consolas" w:hAnsi="Consolas" w:cs="Consolas"/>
+          <w:color w:val="000000"/>
+          <w:sz w:val="20"/>
+          <w:szCs w:val="20"/>
+        </w:rPr>
+        <w:tab/>
+      </w:r>
+      <w:r>
+        <w:rPr>
+          <w:rFonts w:ascii="Consolas" w:hAnsi="Consolas" w:cs="Consolas"/>
+          <w:color w:val="000000"/>
+          <w:sz w:val="20"/>
+          <w:szCs w:val="20"/>
+        </w:rPr>
+        <w:tab/>
+        <w:t xml:space="preserve">} </w:t>
+      </w:r>
+      <w:r>
+        <w:rPr>
+          <w:rFonts w:ascii="Consolas" w:hAnsi="Consolas" w:cs="Consolas"/>
+          <w:b/>
+          <w:bCs/>
+          <w:color w:val="7F0055"/>
+          <w:sz w:val="20"/>
+          <w:szCs w:val="20"/>
+        </w:rPr>
+        <w:t>else</w:t>
+      </w:r>
+      <w:r>
+        <w:rPr>
+          <w:rFonts w:ascii="Consolas" w:hAnsi="Consolas" w:cs="Consolas"/>
+          <w:color w:val="000000"/>
+          <w:sz w:val="20"/>
+          <w:szCs w:val="20"/>
+        </w:rPr>
+        <w:t xml:space="preserve"> {</w:t>
+      </w:r>
+    </w:p>
+    <w:p>
+      <w:pPr>
+        <w:autoSpaceDE w:val="0"/>
+        <w:autoSpaceDN w:val="0"/>
+        <w:adjustRightInd w:val="0"/>
+        <w:spacing w:after="0" w:line="240" w:lineRule="auto"/>
+        <w:rPr>
+          <w:rFonts w:ascii="Consolas" w:hAnsi="Consolas" w:cs="Consolas"/>
+          <w:sz w:val="20"/>
+          <w:szCs w:val="20"/>
+        </w:rPr>
+      </w:pPr>
+      <w:r>
+        <w:rPr>
+          <w:rFonts w:ascii="Consolas" w:hAnsi="Consolas" w:cs="Consolas"/>
+          <w:color w:val="000000"/>
+          <w:sz w:val="20"/>
+          <w:szCs w:val="20"/>
+          <w:shd w:val="clear" w:color="auto" w:fill="FFA0A0"/>
+        </w:rPr>
+        <w:tab/>
+      </w:r>
+      <w:r>
+        <w:rPr>
+          <w:rFonts w:ascii="Consolas" w:hAnsi="Consolas" w:cs="Consolas"/>
+          <w:color w:val="000000"/>
+          <w:sz w:val="20"/>
+          <w:szCs w:val="20"/>
+          <w:shd w:val="clear" w:color="auto" w:fill="FFA0A0"/>
+        </w:rPr>
+        <w:tab/>
+      </w:r>
+      <w:r>
+        <w:rPr>
+          <w:rFonts w:ascii="Consolas" w:hAnsi="Consolas" w:cs="Consolas"/>
+          <w:color w:val="000000"/>
+          <w:sz w:val="20"/>
+          <w:szCs w:val="20"/>
+          <w:shd w:val="clear" w:color="auto" w:fill="FFA0A0"/>
+        </w:rPr>
+        <w:tab/>
+      </w:r>
+      <w:r>
+        <w:rPr>
+          <w:rFonts w:ascii="Consolas" w:hAnsi="Consolas" w:cs="Consolas"/>
+          <w:color w:val="000000"/>
+          <w:sz w:val="20"/>
+          <w:szCs w:val="20"/>
+          <w:shd w:val="clear" w:color="auto" w:fill="FFA0A0"/>
+        </w:rPr>
+        <w:tab/>
+      </w:r>
+      <w:r>
+        <w:rPr>
+          <w:rFonts w:ascii="Consolas" w:hAnsi="Consolas" w:cs="Consolas"/>
+          <w:b/>
+          <w:bCs/>
+          <w:color w:val="7F0055"/>
+          <w:sz w:val="20"/>
+          <w:szCs w:val="20"/>
+          <w:shd w:val="clear" w:color="auto" w:fill="FFA0A0"/>
+        </w:rPr>
+        <w:t>return</w:t>
+      </w:r>
+      <w:r>
+        <w:rPr>
+          <w:rFonts w:ascii="Consolas" w:hAnsi="Consolas" w:cs="Consolas"/>
+          <w:color w:val="000000"/>
+          <w:sz w:val="20"/>
+          <w:szCs w:val="20"/>
+          <w:shd w:val="clear" w:color="auto" w:fill="FFA0A0"/>
+        </w:rPr>
+        <w:t xml:space="preserve"> </w:t>
+      </w:r>
+      <w:r>
+        <w:rPr>
+          <w:rFonts w:ascii="Consolas" w:hAnsi="Consolas" w:cs="Consolas"/>
+          <w:color w:val="0000C0"/>
+          <w:sz w:val="20"/>
+          <w:szCs w:val="20"/>
+          <w:shd w:val="clear" w:color="auto" w:fill="FFA0A0"/>
+        </w:rPr>
+        <w:t>PENA_INOCENCIA</w:t>
+      </w:r>
+      <w:r>
+        <w:rPr>
+          <w:rFonts w:ascii="Consolas" w:hAnsi="Consolas" w:cs="Consolas"/>
+          <w:color w:val="000000"/>
+          <w:sz w:val="20"/>
+          <w:szCs w:val="20"/>
+          <w:shd w:val="clear" w:color="auto" w:fill="FFA0A0"/>
+        </w:rPr>
+        <w:t>;</w:t>
+      </w:r>
+    </w:p>
+    <w:p>
+      <w:pPr>
+        <w:autoSpaceDE w:val="0"/>
+        <w:autoSpaceDN w:val="0"/>
+        <w:adjustRightInd w:val="0"/>
+        <w:spacing w:after="0" w:line="240" w:lineRule="auto"/>
+        <w:rPr>
+          <w:rFonts w:ascii="Consolas" w:hAnsi="Consolas" w:cs="Consolas"/>
+          <w:sz w:val="20"/>
+          <w:szCs w:val="20"/>
+        </w:rPr>
+      </w:pPr>
+      <w:r>
+        <w:rPr>
+          <w:rFonts w:ascii="Consolas" w:hAnsi="Consolas" w:cs="Consolas"/>
+          <w:color w:val="000000"/>
+          <w:sz w:val="20"/>
+          <w:szCs w:val="20"/>
+        </w:rPr>
+        <w:tab/>
+      </w:r>
+      <w:r>
+        <w:rPr>
+          <w:rFonts w:ascii="Consolas" w:hAnsi="Consolas" w:cs="Consolas"/>
+          <w:color w:val="000000"/>
+          <w:sz w:val="20"/>
+          <w:szCs w:val="20"/>
+        </w:rPr>
+        <w:tab/>
+      </w:r>
+      <w:r>
+        <w:rPr>
+          <w:rFonts w:ascii="Consolas" w:hAnsi="Consolas" w:cs="Consolas"/>
+          <w:color w:val="000000"/>
+          <w:sz w:val="20"/>
+          <w:szCs w:val="20"/>
+        </w:rPr>
+        <w:tab/>
+        <w:t>}</w:t>
+      </w:r>
+    </w:p>
+    <w:p>
+      <w:pPr>
+        <w:autoSpaceDE w:val="0"/>
+        <w:autoSpaceDN w:val="0"/>
+        <w:adjustRightInd w:val="0"/>
+        <w:spacing w:after="0" w:line="240" w:lineRule="auto"/>
+        <w:rPr>
+          <w:rFonts w:ascii="Consolas" w:hAnsi="Consolas" w:cs="Consolas"/>
+          <w:sz w:val="20"/>
+          <w:szCs w:val="20"/>
+        </w:rPr>
+      </w:pPr>
+      <w:r>
+        <w:rPr>
+          <w:rFonts w:ascii="Consolas" w:hAnsi="Consolas" w:cs="Consolas"/>
+          <w:color w:val="000000"/>
+          <w:sz w:val="20"/>
+          <w:szCs w:val="20"/>
+        </w:rPr>
+        <w:tab/>
+      </w:r>
+      <w:r>
+        <w:rPr>
+          <w:rFonts w:ascii="Consolas" w:hAnsi="Consolas" w:cs="Consolas"/>
+          <w:color w:val="000000"/>
+          <w:sz w:val="20"/>
+          <w:szCs w:val="20"/>
+        </w:rPr>
+        <w:tab/>
+        <w:t xml:space="preserve">} </w:t>
+      </w:r>
+      <w:r>
+        <w:rPr>
+          <w:rFonts w:ascii="Consolas" w:hAnsi="Consolas" w:cs="Consolas"/>
+          <w:b/>
+          <w:bCs/>
+          <w:color w:val="7F0055"/>
+          <w:sz w:val="20"/>
+          <w:szCs w:val="20"/>
+        </w:rPr>
+        <w:t>else</w:t>
+      </w:r>
+      <w:r>
+        <w:rPr>
+          <w:rFonts w:ascii="Consolas" w:hAnsi="Consolas" w:cs="Consolas"/>
+          <w:color w:val="000000"/>
+          <w:sz w:val="20"/>
+          <w:szCs w:val="20"/>
+        </w:rPr>
+        <w:t xml:space="preserve"> {</w:t>
+      </w:r>
+    </w:p>
+    <w:p>
+      <w:pPr>
+        <w:autoSpaceDE w:val="0"/>
+        <w:autoSpaceDN w:val="0"/>
+        <w:adjustRightInd w:val="0"/>
+        <w:spacing w:after="0" w:line="240" w:lineRule="auto"/>
+        <w:rPr>
+          <w:rFonts w:ascii="Consolas" w:hAnsi="Consolas" w:cs="Consolas"/>
+          <w:sz w:val="20"/>
+          <w:szCs w:val="20"/>
+        </w:rPr>
+      </w:pPr>
+      <w:r>
+        <w:rPr>
+          <w:rFonts w:ascii="Consolas" w:hAnsi="Consolas" w:cs="Consolas"/>
+          <w:color w:val="000000"/>
+          <w:sz w:val="20"/>
+          <w:szCs w:val="20"/>
+          <w:shd w:val="clear" w:color="auto" w:fill="C0FFC0"/>
+        </w:rPr>
+        <w:tab/>
+      </w:r>
+      <w:r>
+        <w:rPr>
+          <w:rFonts w:ascii="Consolas" w:hAnsi="Consolas" w:cs="Consolas"/>
+          <w:color w:val="000000"/>
+          <w:sz w:val="20"/>
+          <w:szCs w:val="20"/>
+          <w:shd w:val="clear" w:color="auto" w:fill="C0FFC0"/>
+        </w:rPr>
+        <w:tab/>
+      </w:r>
+      <w:r>
+        <w:rPr>
+          <w:rFonts w:ascii="Consolas" w:hAnsi="Consolas" w:cs="Consolas"/>
+          <w:color w:val="000000"/>
+          <w:sz w:val="20"/>
+          <w:szCs w:val="20"/>
+          <w:shd w:val="clear" w:color="auto" w:fill="C0FFC0"/>
+        </w:rPr>
+        <w:tab/>
+      </w:r>
+      <w:r>
+        <w:rPr>
+          <w:rFonts w:ascii="Consolas" w:hAnsi="Consolas" w:cs="Consolas"/>
+          <w:b/>
+          <w:bCs/>
+          <w:color w:val="7F0055"/>
+          <w:sz w:val="20"/>
+          <w:szCs w:val="20"/>
+          <w:shd w:val="clear" w:color="auto" w:fill="C0FFC0"/>
+        </w:rPr>
+        <w:t>if</w:t>
+      </w:r>
+      <w:r>
+        <w:rPr>
+          <w:rFonts w:ascii="Consolas" w:hAnsi="Consolas" w:cs="Consolas"/>
+          <w:color w:val="000000"/>
+          <w:sz w:val="20"/>
+          <w:szCs w:val="20"/>
+          <w:shd w:val="clear" w:color="auto" w:fill="C0FFC0"/>
+        </w:rPr>
+        <w:t xml:space="preserve"> (</w:t>
+      </w:r>
+      <w:r>
+        <w:rPr>
+          <w:rFonts w:ascii="Consolas" w:hAnsi="Consolas" w:cs="Consolas"/>
+          <w:color w:val="6A3E3E"/>
+          <w:sz w:val="20"/>
+          <w:szCs w:val="20"/>
+          <w:shd w:val="clear" w:color="auto" w:fill="C0FFC0"/>
+        </w:rPr>
+        <w:t>respostaPrisioneiroB</w:t>
+      </w:r>
+      <w:r>
+        <w:rPr>
+          <w:rFonts w:ascii="Consolas" w:hAnsi="Consolas" w:cs="Consolas"/>
+          <w:color w:val="000000"/>
+          <w:sz w:val="20"/>
+          <w:szCs w:val="20"/>
+          <w:shd w:val="clear" w:color="auto" w:fill="C0FFC0"/>
+        </w:rPr>
+        <w:t>.equalsIgnoreCase(</w:t>
+      </w:r>
+      <w:r>
+        <w:rPr>
+          <w:rFonts w:ascii="Consolas" w:hAnsi="Consolas" w:cs="Consolas"/>
+          <w:color w:val="2A00FF"/>
+          <w:sz w:val="20"/>
+          <w:szCs w:val="20"/>
+          <w:shd w:val="clear" w:color="auto" w:fill="C0FFC0"/>
+        </w:rPr>
+        <w:t>"Culpado"</w:t>
+      </w:r>
+      <w:r>
+        <w:rPr>
+          <w:rFonts w:ascii="Consolas" w:hAnsi="Consolas" w:cs="Consolas"/>
+          <w:color w:val="000000"/>
+          <w:sz w:val="20"/>
+          <w:szCs w:val="20"/>
+          <w:shd w:val="clear" w:color="auto" w:fill="C0FFC0"/>
+        </w:rPr>
+        <w:t>)) {</w:t>
+      </w:r>
+    </w:p>
+    <w:p>
+      <w:pPr>
+        <w:autoSpaceDE w:val="0"/>
+        <w:autoSpaceDN w:val="0"/>
+        <w:adjustRightInd w:val="0"/>
+        <w:spacing w:after="0" w:line="240" w:lineRule="auto"/>
+        <w:rPr>
+          <w:rFonts w:ascii="Consolas" w:hAnsi="Consolas" w:cs="Consolas"/>
+          <w:sz w:val="20"/>
+          <w:szCs w:val="20"/>
+        </w:rPr>
+      </w:pPr>
+      <w:r>
+        <w:rPr>
+          <w:rFonts w:ascii="Consolas" w:hAnsi="Consolas" w:cs="Consolas"/>
+          <w:color w:val="000000"/>
+          <w:sz w:val="20"/>
+          <w:szCs w:val="20"/>
+          <w:shd w:val="clear" w:color="auto" w:fill="C0FFC0"/>
+        </w:rPr>
+        <w:tab/>
+      </w:r>
+      <w:r>
+        <w:rPr>
+          <w:rFonts w:ascii="Consolas" w:hAnsi="Consolas" w:cs="Consolas"/>
+          <w:color w:val="000000"/>
+          <w:sz w:val="20"/>
+          <w:szCs w:val="20"/>
+          <w:shd w:val="clear" w:color="auto" w:fill="C0FFC0"/>
+        </w:rPr>
+        <w:tab/>
+      </w:r>
+      <w:r>
+        <w:rPr>
+          <w:rFonts w:ascii="Consolas" w:hAnsi="Consolas" w:cs="Consolas"/>
+          <w:color w:val="000000"/>
+          <w:sz w:val="20"/>
+          <w:szCs w:val="20"/>
+          <w:shd w:val="clear" w:color="auto" w:fill="C0FFC0"/>
+        </w:rPr>
+        <w:tab/>
+      </w:r>
+      <w:r>
+        <w:rPr>
+          <w:rFonts w:ascii="Consolas" w:hAnsi="Consolas" w:cs="Consolas"/>
+          <w:color w:val="000000"/>
+          <w:sz w:val="20"/>
+          <w:szCs w:val="20"/>
+          <w:shd w:val="clear" w:color="auto" w:fill="C0FFC0"/>
+        </w:rPr>
+        <w:tab/>
+      </w:r>
+      <w:r>
+        <w:rPr>
+          <w:rFonts w:ascii="Consolas" w:hAnsi="Consolas" w:cs="Consolas"/>
+          <w:b/>
+          <w:bCs/>
+          <w:color w:val="7F0055"/>
+          <w:sz w:val="20"/>
+          <w:szCs w:val="20"/>
+          <w:shd w:val="clear" w:color="auto" w:fill="C0FFC0"/>
+        </w:rPr>
+        <w:t>return</w:t>
+      </w:r>
+      <w:r>
+        <w:rPr>
+          <w:rFonts w:ascii="Consolas" w:hAnsi="Consolas" w:cs="Consolas"/>
+          <w:color w:val="000000"/>
+          <w:sz w:val="20"/>
+          <w:szCs w:val="20"/>
+          <w:shd w:val="clear" w:color="auto" w:fill="C0FFC0"/>
+        </w:rPr>
+        <w:t xml:space="preserve"> </w:t>
+      </w:r>
+      <w:r>
+        <w:rPr>
+          <w:rFonts w:ascii="Consolas" w:hAnsi="Consolas" w:cs="Consolas"/>
+          <w:color w:val="0000C0"/>
+          <w:sz w:val="20"/>
+          <w:szCs w:val="20"/>
+          <w:shd w:val="clear" w:color="auto" w:fill="C0FFC0"/>
+        </w:rPr>
+        <w:t>PENA_CONDENACAO_INDIVIDUAL</w:t>
+      </w:r>
+      <w:r>
+        <w:rPr>
+          <w:rFonts w:ascii="Consolas" w:hAnsi="Consolas" w:cs="Consolas"/>
+          <w:color w:val="000000"/>
+          <w:sz w:val="20"/>
+          <w:szCs w:val="20"/>
+          <w:shd w:val="clear" w:color="auto" w:fill="C0FFC0"/>
+        </w:rPr>
+        <w:t>;</w:t>
+      </w:r>
+    </w:p>
+    <w:p>
+      <w:pPr>
+        <w:autoSpaceDE w:val="0"/>
+        <w:autoSpaceDN w:val="0"/>
+        <w:adjustRightInd w:val="0"/>
+        <w:spacing w:after="0" w:line="240" w:lineRule="auto"/>
+        <w:rPr>
+          <w:rFonts w:ascii="Consolas" w:hAnsi="Consolas" w:cs="Consolas"/>
+          <w:sz w:val="20"/>
+          <w:szCs w:val="20"/>
+        </w:rPr>
+      </w:pPr>
+      <w:r>
+        <w:rPr>
+          <w:rFonts w:ascii="Consolas" w:hAnsi="Consolas" w:cs="Consolas"/>
+          <w:color w:val="000000"/>
+          <w:sz w:val="20"/>
+          <w:szCs w:val="20"/>
+        </w:rPr>
+        <w:tab/>
+      </w:r>
+      <w:r>
+        <w:rPr>
+          <w:rFonts w:ascii="Consolas" w:hAnsi="Consolas" w:cs="Consolas"/>
+          <w:color w:val="000000"/>
+          <w:sz w:val="20"/>
+          <w:szCs w:val="20"/>
+        </w:rPr>
+        <w:tab/>
+      </w:r>
+      <w:r>
+        <w:rPr>
+          <w:rFonts w:ascii="Consolas" w:hAnsi="Consolas" w:cs="Consolas"/>
+          <w:color w:val="000000"/>
+          <w:sz w:val="20"/>
+          <w:szCs w:val="20"/>
+        </w:rPr>
+        <w:tab/>
+        <w:t xml:space="preserve">} </w:t>
+      </w:r>
+      <w:r>
+        <w:rPr>
+          <w:rFonts w:ascii="Consolas" w:hAnsi="Consolas" w:cs="Consolas"/>
+          <w:b/>
+          <w:bCs/>
+          <w:color w:val="7F0055"/>
+          <w:sz w:val="20"/>
+          <w:szCs w:val="20"/>
+        </w:rPr>
+        <w:t>else</w:t>
+      </w:r>
+      <w:r>
+        <w:rPr>
+          <w:rFonts w:ascii="Consolas" w:hAnsi="Consolas" w:cs="Consolas"/>
+          <w:color w:val="000000"/>
+          <w:sz w:val="20"/>
+          <w:szCs w:val="20"/>
+        </w:rPr>
+        <w:t xml:space="preserve"> {</w:t>
+      </w:r>
+    </w:p>
+    <w:p>
+      <w:pPr>
+        <w:autoSpaceDE w:val="0"/>
+        <w:autoSpaceDN w:val="0"/>
+        <w:adjustRightInd w:val="0"/>
+        <w:spacing w:after="0" w:line="240" w:lineRule="auto"/>
+        <w:rPr>
+          <w:rFonts w:ascii="Consolas" w:hAnsi="Consolas" w:cs="Consolas"/>
+          <w:sz w:val="20"/>
+          <w:szCs w:val="20"/>
+        </w:rPr>
+      </w:pPr>
+      <w:r>
+        <w:rPr>
+          <w:rFonts w:ascii="Consolas" w:hAnsi="Consolas" w:cs="Consolas"/>
+          <w:color w:val="000000"/>
+          <w:sz w:val="20"/>
+          <w:szCs w:val="20"/>
+          <w:shd w:val="clear" w:color="auto" w:fill="C0FFC0"/>
+        </w:rPr>
+        <w:tab/>
+      </w:r>
+      <w:r>
+        <w:rPr>
+          <w:rFonts w:ascii="Consolas" w:hAnsi="Consolas" w:cs="Consolas"/>
+          <w:color w:val="000000"/>
+          <w:sz w:val="20"/>
+          <w:szCs w:val="20"/>
+          <w:shd w:val="clear" w:color="auto" w:fill="C0FFC0"/>
+        </w:rPr>
+        <w:tab/>
+      </w:r>
+      <w:r>
+        <w:rPr>
+          <w:rFonts w:ascii="Consolas" w:hAnsi="Consolas" w:cs="Consolas"/>
+          <w:color w:val="000000"/>
+          <w:sz w:val="20"/>
+          <w:szCs w:val="20"/>
+          <w:shd w:val="clear" w:color="auto" w:fill="C0FFC0"/>
+        </w:rPr>
+        <w:tab/>
+      </w:r>
+      <w:r>
+        <w:rPr>
+          <w:rFonts w:ascii="Consolas" w:hAnsi="Consolas" w:cs="Consolas"/>
+          <w:color w:val="000000"/>
+          <w:sz w:val="20"/>
+          <w:szCs w:val="20"/>
+          <w:shd w:val="clear" w:color="auto" w:fill="C0FFC0"/>
+        </w:rPr>
+        <w:tab/>
+      </w:r>
+      <w:r>
+        <w:rPr>
+          <w:rFonts w:ascii="Consolas" w:hAnsi="Consolas" w:cs="Consolas"/>
+          <w:b/>
+          <w:bCs/>
+          <w:color w:val="7F0055"/>
+          <w:sz w:val="20"/>
+          <w:szCs w:val="20"/>
+          <w:shd w:val="clear" w:color="auto" w:fill="C0FFC0"/>
+        </w:rPr>
+        <w:t>return</w:t>
+      </w:r>
+      <w:r>
+        <w:rPr>
+          <w:rFonts w:ascii="Consolas" w:hAnsi="Consolas" w:cs="Consolas"/>
+          <w:color w:val="000000"/>
+          <w:sz w:val="20"/>
+          <w:szCs w:val="20"/>
+          <w:shd w:val="clear" w:color="auto" w:fill="C0FFC0"/>
+        </w:rPr>
+        <w:t xml:space="preserve"> </w:t>
+      </w:r>
+      <w:r>
+        <w:rPr>
+          <w:rFonts w:ascii="Consolas" w:hAnsi="Consolas" w:cs="Consolas"/>
+          <w:color w:val="0000C0"/>
+          <w:sz w:val="20"/>
+          <w:szCs w:val="20"/>
+          <w:shd w:val="clear" w:color="auto" w:fill="C0FFC0"/>
+        </w:rPr>
+        <w:t>PENA_CONDENACAO_CUMPLICES</w:t>
+      </w:r>
+      <w:r>
+        <w:rPr>
+          <w:rFonts w:ascii="Consolas" w:hAnsi="Consolas" w:cs="Consolas"/>
+          <w:color w:val="000000"/>
+          <w:sz w:val="20"/>
+          <w:szCs w:val="20"/>
+          <w:shd w:val="clear" w:color="auto" w:fill="C0FFC0"/>
+        </w:rPr>
+        <w:t>;</w:t>
+      </w:r>
+    </w:p>
+    <w:p>
+      <w:pPr>
+        <w:autoSpaceDE w:val="0"/>
+        <w:autoSpaceDN w:val="0"/>
+        <w:adjustRightInd w:val="0"/>
+        <w:spacing w:after="0" w:line="240" w:lineRule="auto"/>
+        <w:rPr>
+          <w:rFonts w:ascii="Consolas" w:hAnsi="Consolas" w:cs="Consolas"/>
+          <w:sz w:val="20"/>
+          <w:szCs w:val="20"/>
+        </w:rPr>
+      </w:pPr>
+      <w:r>
+        <w:rPr>
+          <w:rFonts w:ascii="Consolas" w:hAnsi="Consolas" w:cs="Consolas"/>
+          <w:color w:val="000000"/>
+          <w:sz w:val="20"/>
+          <w:szCs w:val="20"/>
+        </w:rPr>
+        <w:tab/>
+      </w:r>
+      <w:r>
+        <w:rPr>
+          <w:rFonts w:ascii="Consolas" w:hAnsi="Consolas" w:cs="Consolas"/>
+          <w:color w:val="000000"/>
+          <w:sz w:val="20"/>
+          <w:szCs w:val="20"/>
+        </w:rPr>
+        <w:tab/>
+      </w:r>
+      <w:r>
+        <w:rPr>
+          <w:rFonts w:ascii="Consolas" w:hAnsi="Consolas" w:cs="Consolas"/>
+          <w:color w:val="000000"/>
+          <w:sz w:val="20"/>
+          <w:szCs w:val="20"/>
+        </w:rPr>
+        <w:tab/>
+        <w:t>}</w:t>
+      </w:r>
+    </w:p>
+    <w:p>
+      <w:pPr>
+        <w:autoSpaceDE w:val="0"/>
+        <w:autoSpaceDN w:val="0"/>
+        <w:adjustRightInd w:val="0"/>
+        <w:spacing w:after="0" w:line="240" w:lineRule="auto"/>
+        <w:rPr>
+          <w:rFonts w:ascii="Consolas" w:hAnsi="Consolas" w:cs="Consolas"/>
+          <w:sz w:val="20"/>
+          <w:szCs w:val="20"/>
+        </w:rPr>
+      </w:pPr>
+      <w:r>
+        <w:rPr>
+          <w:rFonts w:ascii="Consolas" w:hAnsi="Consolas" w:cs="Consolas"/>
+          <w:color w:val="000000"/>
+          <w:sz w:val="20"/>
+          <w:szCs w:val="20"/>
+        </w:rPr>
+        <w:tab/>
+      </w:r>
+      <w:r>
+        <w:rPr>
+          <w:rFonts w:ascii="Consolas" w:hAnsi="Consolas" w:cs="Consolas"/>
+          <w:color w:val="000000"/>
+          <w:sz w:val="20"/>
+          <w:szCs w:val="20"/>
+        </w:rPr>
+        <w:tab/>
+        <w:t>}</w:t>
+      </w:r>
+    </w:p>
+    <w:p>
+      <w:pPr>
+        <w:autoSpaceDE w:val="0"/>
+        <w:autoSpaceDN w:val="0"/>
+        <w:adjustRightInd w:val="0"/>
+        <w:spacing w:after="0" w:line="240" w:lineRule="auto"/>
+        <w:rPr>
+          <w:rFonts w:ascii="Consolas" w:hAnsi="Consolas" w:cs="Consolas"/>
+          <w:sz w:val="20"/>
+          <w:szCs w:val="20"/>
+        </w:rPr>
+      </w:pPr>
+      <w:r>
+        <w:rPr>
+          <w:rFonts w:ascii="Consolas" w:hAnsi="Consolas" w:cs="Consolas"/>
+          <w:color w:val="000000"/>
+          <w:sz w:val="20"/>
+          <w:szCs w:val="20"/>
+        </w:rPr>
+        <w:tab/>
+        <w:t>}</w:t>
+      </w:r>
+    </w:p>
+    <w:p>
+      <w:pPr>
+        <w:rPr>
+          <w:rFonts w:ascii="Consolas" w:hAnsi="Consolas" w:cs="Consolas"/>
+          <w:color w:val="000000"/>
+          <w:sz w:val="20"/>
+          <w:szCs w:val="20"/>
+        </w:rPr>
+      </w:pPr>
+      <w:r>
+        <w:rPr>
+          <w:rFonts w:ascii="Consolas" w:hAnsi="Consolas" w:cs="Consolas"/>
+          <w:color w:val="000000"/>
+          <w:sz w:val="20"/>
+          <w:szCs w:val="20"/>
+        </w:rPr>
+        <w:t>}</w:t>
+      </w:r>
+    </w:p>
+    <w:p>
+      <w:pPr>
+        <w:rPr>
+          <w:rFonts w:ascii="Consolas" w:hAnsi="Consolas" w:cs="Consolas"/>
+          <w:color w:val="000000"/>
+          <w:sz w:val="20"/>
+          <w:szCs w:val="20"/>
+        </w:rPr>
+      </w:pPr>
+    </w:p>
+    <w:p>
+      <w:r>
+        <w:rPr>
+          <w:rFonts w:ascii="Consolas" w:hAnsi="Consolas" w:cs="Consolas"/>
+          <w:color w:val="000000"/>
+          <w:sz w:val="20"/>
+          <w:szCs w:val="20"/>
+        </w:rPr>
+        <w:t>Alterei o tipo de variável respostaPrisioneiroA e B, para String, e alterei o == para equalsIgnoreCase para comparar Strings</w:t>
       </w:r>
       <w:bookmarkStart w:id="0" w:name="_GoBack"/>
       <w:bookmarkEnd w:id="0"/>

</xml_diff>

<commit_message>
Correção das regras de negócio
</commit_message>
<xml_diff>
--- a/testes/Rm81283.docx
+++ b/testes/Rm81283.docx
@@ -3694,6 +3694,14 @@
       </w:pPr>
     </w:p>
     <w:p>
+      <w:pPr>
+        <w:rPr>
+          <w:rFonts w:ascii="Consolas" w:hAnsi="Consolas" w:cs="Consolas"/>
+          <w:color w:val="000000"/>
+          <w:sz w:val="20"/>
+          <w:szCs w:val="20"/>
+        </w:rPr>
+      </w:pPr>
       <w:r>
         <w:rPr>
           <w:rFonts w:ascii="Consolas" w:hAnsi="Consolas" w:cs="Consolas"/>
@@ -3702,6 +3710,1499 @@
           <w:szCs w:val="20"/>
         </w:rPr>
         <w:t>Alterei o tipo de variável respostaPrisioneiroA e B, para String, e alterei o == para equalsIgnoreCase para comparar Strings</w:t>
+      </w:r>
+    </w:p>
+    <w:p>
+      <w:pPr>
+        <w:rPr>
+          <w:rFonts w:ascii="Consolas" w:hAnsi="Consolas" w:cs="Consolas"/>
+          <w:color w:val="000000"/>
+          <w:sz w:val="20"/>
+          <w:szCs w:val="20"/>
+        </w:rPr>
+      </w:pPr>
+    </w:p>
+    <w:p>
+      <w:pPr>
+        <w:autoSpaceDE w:val="0"/>
+        <w:autoSpaceDN w:val="0"/>
+        <w:adjustRightInd w:val="0"/>
+        <w:spacing w:after="0" w:line="240" w:lineRule="auto"/>
+        <w:rPr>
+          <w:rFonts w:ascii="Consolas" w:hAnsi="Consolas" w:cs="Consolas"/>
+          <w:sz w:val="20"/>
+          <w:szCs w:val="20"/>
+        </w:rPr>
+      </w:pPr>
+      <w:r>
+        <w:rPr>
+          <w:rFonts w:ascii="Consolas" w:hAnsi="Consolas" w:cs="Consolas"/>
+          <w:b/>
+          <w:bCs/>
+          <w:color w:val="7F0055"/>
+          <w:sz w:val="20"/>
+          <w:szCs w:val="20"/>
+        </w:rPr>
+        <w:t>public</w:t>
+      </w:r>
+      <w:r>
+        <w:rPr>
+          <w:rFonts w:ascii="Consolas" w:hAnsi="Consolas" w:cs="Consolas"/>
+          <w:color w:val="000000"/>
+          <w:sz w:val="20"/>
+          <w:szCs w:val="20"/>
+        </w:rPr>
+        <w:t xml:space="preserve"> </w:t>
+      </w:r>
+      <w:r>
+        <w:rPr>
+          <w:rFonts w:ascii="Consolas" w:hAnsi="Consolas" w:cs="Consolas"/>
+          <w:b/>
+          <w:bCs/>
+          <w:color w:val="7F0055"/>
+          <w:sz w:val="20"/>
+          <w:szCs w:val="20"/>
+        </w:rPr>
+        <w:t>class</w:t>
+      </w:r>
+      <w:r>
+        <w:rPr>
+          <w:rFonts w:ascii="Consolas" w:hAnsi="Consolas" w:cs="Consolas"/>
+          <w:color w:val="000000"/>
+          <w:sz w:val="20"/>
+          <w:szCs w:val="20"/>
+        </w:rPr>
+        <w:t xml:space="preserve"> JulgamentoPrisioneiro {</w:t>
+      </w:r>
+    </w:p>
+    <w:p>
+      <w:pPr>
+        <w:autoSpaceDE w:val="0"/>
+        <w:autoSpaceDN w:val="0"/>
+        <w:adjustRightInd w:val="0"/>
+        <w:spacing w:after="0" w:line="240" w:lineRule="auto"/>
+        <w:rPr>
+          <w:rFonts w:ascii="Consolas" w:hAnsi="Consolas" w:cs="Consolas"/>
+          <w:sz w:val="20"/>
+          <w:szCs w:val="20"/>
+        </w:rPr>
+      </w:pPr>
+      <w:r>
+        <w:rPr>
+          <w:rFonts w:ascii="Consolas" w:hAnsi="Consolas" w:cs="Consolas"/>
+          <w:color w:val="000000"/>
+          <w:sz w:val="20"/>
+          <w:szCs w:val="20"/>
+        </w:rPr>
+        <w:tab/>
+      </w:r>
+      <w:r>
+        <w:rPr>
+          <w:rFonts w:ascii="Consolas" w:hAnsi="Consolas" w:cs="Consolas"/>
+          <w:b/>
+          <w:bCs/>
+          <w:color w:val="7F0055"/>
+          <w:sz w:val="20"/>
+          <w:szCs w:val="20"/>
+        </w:rPr>
+        <w:t>private</w:t>
+      </w:r>
+      <w:r>
+        <w:rPr>
+          <w:rFonts w:ascii="Consolas" w:hAnsi="Consolas" w:cs="Consolas"/>
+          <w:color w:val="000000"/>
+          <w:sz w:val="20"/>
+          <w:szCs w:val="20"/>
+        </w:rPr>
+        <w:t xml:space="preserve"> </w:t>
+      </w:r>
+      <w:r>
+        <w:rPr>
+          <w:rFonts w:ascii="Consolas" w:hAnsi="Consolas" w:cs="Consolas"/>
+          <w:b/>
+          <w:bCs/>
+          <w:color w:val="7F0055"/>
+          <w:sz w:val="20"/>
+          <w:szCs w:val="20"/>
+        </w:rPr>
+        <w:t>int</w:t>
+      </w:r>
+      <w:r>
+        <w:rPr>
+          <w:rFonts w:ascii="Consolas" w:hAnsi="Consolas" w:cs="Consolas"/>
+          <w:color w:val="000000"/>
+          <w:sz w:val="20"/>
+          <w:szCs w:val="20"/>
+        </w:rPr>
+        <w:t xml:space="preserve"> </w:t>
+      </w:r>
+      <w:r>
+        <w:rPr>
+          <w:rFonts w:ascii="Consolas" w:hAnsi="Consolas" w:cs="Consolas"/>
+          <w:color w:val="0000C0"/>
+          <w:sz w:val="20"/>
+          <w:szCs w:val="20"/>
+        </w:rPr>
+        <w:t>PENA_INOCENCIA</w:t>
+      </w:r>
+      <w:r>
+        <w:rPr>
+          <w:rFonts w:ascii="Consolas" w:hAnsi="Consolas" w:cs="Consolas"/>
+          <w:color w:val="000000"/>
+          <w:sz w:val="20"/>
+          <w:szCs w:val="20"/>
+        </w:rPr>
+        <w:t xml:space="preserve"> = 0;</w:t>
+      </w:r>
+    </w:p>
+    <w:p>
+      <w:pPr>
+        <w:autoSpaceDE w:val="0"/>
+        <w:autoSpaceDN w:val="0"/>
+        <w:adjustRightInd w:val="0"/>
+        <w:spacing w:after="0" w:line="240" w:lineRule="auto"/>
+        <w:rPr>
+          <w:rFonts w:ascii="Consolas" w:hAnsi="Consolas" w:cs="Consolas"/>
+          <w:sz w:val="20"/>
+          <w:szCs w:val="20"/>
+        </w:rPr>
+      </w:pPr>
+      <w:r>
+        <w:rPr>
+          <w:rFonts w:ascii="Consolas" w:hAnsi="Consolas" w:cs="Consolas"/>
+          <w:color w:val="000000"/>
+          <w:sz w:val="20"/>
+          <w:szCs w:val="20"/>
+        </w:rPr>
+        <w:tab/>
+      </w:r>
+      <w:r>
+        <w:rPr>
+          <w:rFonts w:ascii="Consolas" w:hAnsi="Consolas" w:cs="Consolas"/>
+          <w:b/>
+          <w:bCs/>
+          <w:color w:val="7F0055"/>
+          <w:sz w:val="20"/>
+          <w:szCs w:val="20"/>
+        </w:rPr>
+        <w:t>private</w:t>
+      </w:r>
+      <w:r>
+        <w:rPr>
+          <w:rFonts w:ascii="Consolas" w:hAnsi="Consolas" w:cs="Consolas"/>
+          <w:color w:val="000000"/>
+          <w:sz w:val="20"/>
+          <w:szCs w:val="20"/>
+        </w:rPr>
+        <w:t xml:space="preserve"> </w:t>
+      </w:r>
+      <w:r>
+        <w:rPr>
+          <w:rFonts w:ascii="Consolas" w:hAnsi="Consolas" w:cs="Consolas"/>
+          <w:b/>
+          <w:bCs/>
+          <w:color w:val="7F0055"/>
+          <w:sz w:val="20"/>
+          <w:szCs w:val="20"/>
+        </w:rPr>
+        <w:t>int</w:t>
+      </w:r>
+      <w:r>
+        <w:rPr>
+          <w:rFonts w:ascii="Consolas" w:hAnsi="Consolas" w:cs="Consolas"/>
+          <w:color w:val="000000"/>
+          <w:sz w:val="20"/>
+          <w:szCs w:val="20"/>
+        </w:rPr>
+        <w:t xml:space="preserve"> </w:t>
+      </w:r>
+      <w:r>
+        <w:rPr>
+          <w:rFonts w:ascii="Consolas" w:hAnsi="Consolas" w:cs="Consolas"/>
+          <w:color w:val="0000C0"/>
+          <w:sz w:val="20"/>
+          <w:szCs w:val="20"/>
+        </w:rPr>
+        <w:t>PENA_CONDENACAO_MUTUA</w:t>
+      </w:r>
+      <w:r>
+        <w:rPr>
+          <w:rFonts w:ascii="Consolas" w:hAnsi="Consolas" w:cs="Consolas"/>
+          <w:color w:val="000000"/>
+          <w:sz w:val="20"/>
+          <w:szCs w:val="20"/>
+        </w:rPr>
+        <w:t xml:space="preserve"> = 5;</w:t>
+      </w:r>
+    </w:p>
+    <w:p>
+      <w:pPr>
+        <w:autoSpaceDE w:val="0"/>
+        <w:autoSpaceDN w:val="0"/>
+        <w:adjustRightInd w:val="0"/>
+        <w:spacing w:after="0" w:line="240" w:lineRule="auto"/>
+        <w:rPr>
+          <w:rFonts w:ascii="Consolas" w:hAnsi="Consolas" w:cs="Consolas"/>
+          <w:sz w:val="20"/>
+          <w:szCs w:val="20"/>
+        </w:rPr>
+      </w:pPr>
+      <w:r>
+        <w:rPr>
+          <w:rFonts w:ascii="Consolas" w:hAnsi="Consolas" w:cs="Consolas"/>
+          <w:color w:val="000000"/>
+          <w:sz w:val="20"/>
+          <w:szCs w:val="20"/>
+        </w:rPr>
+        <w:tab/>
+      </w:r>
+      <w:r>
+        <w:rPr>
+          <w:rFonts w:ascii="Consolas" w:hAnsi="Consolas" w:cs="Consolas"/>
+          <w:b/>
+          <w:bCs/>
+          <w:color w:val="7F0055"/>
+          <w:sz w:val="20"/>
+          <w:szCs w:val="20"/>
+        </w:rPr>
+        <w:t>private</w:t>
+      </w:r>
+      <w:r>
+        <w:rPr>
+          <w:rFonts w:ascii="Consolas" w:hAnsi="Consolas" w:cs="Consolas"/>
+          <w:color w:val="000000"/>
+          <w:sz w:val="20"/>
+          <w:szCs w:val="20"/>
+        </w:rPr>
+        <w:t xml:space="preserve"> </w:t>
+      </w:r>
+      <w:r>
+        <w:rPr>
+          <w:rFonts w:ascii="Consolas" w:hAnsi="Consolas" w:cs="Consolas"/>
+          <w:b/>
+          <w:bCs/>
+          <w:color w:val="7F0055"/>
+          <w:sz w:val="20"/>
+          <w:szCs w:val="20"/>
+        </w:rPr>
+        <w:t>int</w:t>
+      </w:r>
+      <w:r>
+        <w:rPr>
+          <w:rFonts w:ascii="Consolas" w:hAnsi="Consolas" w:cs="Consolas"/>
+          <w:color w:val="000000"/>
+          <w:sz w:val="20"/>
+          <w:szCs w:val="20"/>
+        </w:rPr>
+        <w:t xml:space="preserve"> </w:t>
+      </w:r>
+      <w:r>
+        <w:rPr>
+          <w:rFonts w:ascii="Consolas" w:hAnsi="Consolas" w:cs="Consolas"/>
+          <w:color w:val="0000C0"/>
+          <w:sz w:val="20"/>
+          <w:szCs w:val="20"/>
+        </w:rPr>
+        <w:t>PENA_CONDENACAO_INDIVIDUAL</w:t>
+      </w:r>
+      <w:r>
+        <w:rPr>
+          <w:rFonts w:ascii="Consolas" w:hAnsi="Consolas" w:cs="Consolas"/>
+          <w:color w:val="000000"/>
+          <w:sz w:val="20"/>
+          <w:szCs w:val="20"/>
+        </w:rPr>
+        <w:t xml:space="preserve"> = 10;</w:t>
+      </w:r>
+    </w:p>
+    <w:p>
+      <w:pPr>
+        <w:autoSpaceDE w:val="0"/>
+        <w:autoSpaceDN w:val="0"/>
+        <w:adjustRightInd w:val="0"/>
+        <w:spacing w:after="0" w:line="240" w:lineRule="auto"/>
+        <w:rPr>
+          <w:rFonts w:ascii="Consolas" w:hAnsi="Consolas" w:cs="Consolas"/>
+          <w:sz w:val="20"/>
+          <w:szCs w:val="20"/>
+        </w:rPr>
+      </w:pPr>
+      <w:r>
+        <w:rPr>
+          <w:rFonts w:ascii="Consolas" w:hAnsi="Consolas" w:cs="Consolas"/>
+          <w:color w:val="000000"/>
+          <w:sz w:val="20"/>
+          <w:szCs w:val="20"/>
+        </w:rPr>
+        <w:tab/>
+      </w:r>
+      <w:r>
+        <w:rPr>
+          <w:rFonts w:ascii="Consolas" w:hAnsi="Consolas" w:cs="Consolas"/>
+          <w:b/>
+          <w:bCs/>
+          <w:color w:val="7F0055"/>
+          <w:sz w:val="20"/>
+          <w:szCs w:val="20"/>
+        </w:rPr>
+        <w:t>private</w:t>
+      </w:r>
+      <w:r>
+        <w:rPr>
+          <w:rFonts w:ascii="Consolas" w:hAnsi="Consolas" w:cs="Consolas"/>
+          <w:color w:val="000000"/>
+          <w:sz w:val="20"/>
+          <w:szCs w:val="20"/>
+        </w:rPr>
+        <w:t xml:space="preserve"> </w:t>
+      </w:r>
+      <w:r>
+        <w:rPr>
+          <w:rFonts w:ascii="Consolas" w:hAnsi="Consolas" w:cs="Consolas"/>
+          <w:b/>
+          <w:bCs/>
+          <w:color w:val="7F0055"/>
+          <w:sz w:val="20"/>
+          <w:szCs w:val="20"/>
+        </w:rPr>
+        <w:t>int</w:t>
+      </w:r>
+      <w:r>
+        <w:rPr>
+          <w:rFonts w:ascii="Consolas" w:hAnsi="Consolas" w:cs="Consolas"/>
+          <w:color w:val="000000"/>
+          <w:sz w:val="20"/>
+          <w:szCs w:val="20"/>
+        </w:rPr>
+        <w:t xml:space="preserve"> </w:t>
+      </w:r>
+      <w:r>
+        <w:rPr>
+          <w:rFonts w:ascii="Consolas" w:hAnsi="Consolas" w:cs="Consolas"/>
+          <w:color w:val="0000C0"/>
+          <w:sz w:val="20"/>
+          <w:szCs w:val="20"/>
+        </w:rPr>
+        <w:t>PENA_CONDENACAO_CUMPLICES</w:t>
+      </w:r>
+      <w:r>
+        <w:rPr>
+          <w:rFonts w:ascii="Consolas" w:hAnsi="Consolas" w:cs="Consolas"/>
+          <w:color w:val="000000"/>
+          <w:sz w:val="20"/>
+          <w:szCs w:val="20"/>
+        </w:rPr>
+        <w:t xml:space="preserve"> = 1;</w:t>
+      </w:r>
+    </w:p>
+    <w:p>
+      <w:pPr>
+        <w:autoSpaceDE w:val="0"/>
+        <w:autoSpaceDN w:val="0"/>
+        <w:adjustRightInd w:val="0"/>
+        <w:spacing w:after="0" w:line="240" w:lineRule="auto"/>
+        <w:rPr>
+          <w:rFonts w:ascii="Consolas" w:hAnsi="Consolas" w:cs="Consolas"/>
+          <w:sz w:val="20"/>
+          <w:szCs w:val="20"/>
+        </w:rPr>
+      </w:pPr>
+    </w:p>
+    <w:p>
+      <w:pPr>
+        <w:autoSpaceDE w:val="0"/>
+        <w:autoSpaceDN w:val="0"/>
+        <w:adjustRightInd w:val="0"/>
+        <w:spacing w:after="0" w:line="240" w:lineRule="auto"/>
+        <w:rPr>
+          <w:rFonts w:ascii="Consolas" w:hAnsi="Consolas" w:cs="Consolas"/>
+          <w:sz w:val="20"/>
+          <w:szCs w:val="20"/>
+        </w:rPr>
+      </w:pPr>
+    </w:p>
+    <w:p>
+      <w:pPr>
+        <w:autoSpaceDE w:val="0"/>
+        <w:autoSpaceDN w:val="0"/>
+        <w:adjustRightInd w:val="0"/>
+        <w:spacing w:after="0" w:line="240" w:lineRule="auto"/>
+        <w:rPr>
+          <w:rFonts w:ascii="Consolas" w:hAnsi="Consolas" w:cs="Consolas"/>
+          <w:sz w:val="20"/>
+          <w:szCs w:val="20"/>
+        </w:rPr>
+      </w:pPr>
+      <w:r>
+        <w:rPr>
+          <w:rFonts w:ascii="Consolas" w:hAnsi="Consolas" w:cs="Consolas"/>
+          <w:color w:val="000000"/>
+          <w:sz w:val="20"/>
+          <w:szCs w:val="20"/>
+        </w:rPr>
+        <w:tab/>
+      </w:r>
+      <w:r>
+        <w:rPr>
+          <w:rFonts w:ascii="Consolas" w:hAnsi="Consolas" w:cs="Consolas"/>
+          <w:b/>
+          <w:bCs/>
+          <w:color w:val="7F0055"/>
+          <w:sz w:val="20"/>
+          <w:szCs w:val="20"/>
+        </w:rPr>
+        <w:t>public</w:t>
+      </w:r>
+      <w:r>
+        <w:rPr>
+          <w:rFonts w:ascii="Consolas" w:hAnsi="Consolas" w:cs="Consolas"/>
+          <w:color w:val="000000"/>
+          <w:sz w:val="20"/>
+          <w:szCs w:val="20"/>
+        </w:rPr>
+        <w:t xml:space="preserve"> </w:t>
+      </w:r>
+      <w:r>
+        <w:rPr>
+          <w:rFonts w:ascii="Consolas" w:hAnsi="Consolas" w:cs="Consolas"/>
+          <w:b/>
+          <w:bCs/>
+          <w:color w:val="7F0055"/>
+          <w:sz w:val="20"/>
+          <w:szCs w:val="20"/>
+          <w:shd w:val="clear" w:color="auto" w:fill="D4D4D4"/>
+        </w:rPr>
+        <w:t>int</w:t>
+      </w:r>
+      <w:r>
+        <w:rPr>
+          <w:rFonts w:ascii="Consolas" w:hAnsi="Consolas" w:cs="Consolas"/>
+          <w:color w:val="000000"/>
+          <w:sz w:val="20"/>
+          <w:szCs w:val="20"/>
+        </w:rPr>
+        <w:t xml:space="preserve"> calculaPena(String </w:t>
+      </w:r>
+      <w:r>
+        <w:rPr>
+          <w:rFonts w:ascii="Consolas" w:hAnsi="Consolas" w:cs="Consolas"/>
+          <w:color w:val="6A3E3E"/>
+          <w:sz w:val="20"/>
+          <w:szCs w:val="20"/>
+        </w:rPr>
+        <w:t>respostaPrisioneiroA</w:t>
+      </w:r>
+      <w:r>
+        <w:rPr>
+          <w:rFonts w:ascii="Consolas" w:hAnsi="Consolas" w:cs="Consolas"/>
+          <w:color w:val="000000"/>
+          <w:sz w:val="20"/>
+          <w:szCs w:val="20"/>
+        </w:rPr>
+        <w:t xml:space="preserve">, String </w:t>
+      </w:r>
+      <w:r>
+        <w:rPr>
+          <w:rFonts w:ascii="Consolas" w:hAnsi="Consolas" w:cs="Consolas"/>
+          <w:color w:val="6A3E3E"/>
+          <w:sz w:val="20"/>
+          <w:szCs w:val="20"/>
+        </w:rPr>
+        <w:t>respostaPrisioneiroB</w:t>
+      </w:r>
+      <w:r>
+        <w:rPr>
+          <w:rFonts w:ascii="Consolas" w:hAnsi="Consolas" w:cs="Consolas"/>
+          <w:color w:val="000000"/>
+          <w:sz w:val="20"/>
+          <w:szCs w:val="20"/>
+        </w:rPr>
+        <w:t>) {</w:t>
+      </w:r>
+    </w:p>
+    <w:p>
+      <w:pPr>
+        <w:autoSpaceDE w:val="0"/>
+        <w:autoSpaceDN w:val="0"/>
+        <w:adjustRightInd w:val="0"/>
+        <w:spacing w:after="0" w:line="240" w:lineRule="auto"/>
+        <w:rPr>
+          <w:rFonts w:ascii="Consolas" w:hAnsi="Consolas" w:cs="Consolas"/>
+          <w:sz w:val="20"/>
+          <w:szCs w:val="20"/>
+        </w:rPr>
+      </w:pPr>
+      <w:r>
+        <w:rPr>
+          <w:rFonts w:ascii="Consolas" w:hAnsi="Consolas" w:cs="Consolas"/>
+          <w:color w:val="000000"/>
+          <w:sz w:val="20"/>
+          <w:szCs w:val="20"/>
+        </w:rPr>
+        <w:tab/>
+      </w:r>
+      <w:r>
+        <w:rPr>
+          <w:rFonts w:ascii="Consolas" w:hAnsi="Consolas" w:cs="Consolas"/>
+          <w:color w:val="000000"/>
+          <w:sz w:val="20"/>
+          <w:szCs w:val="20"/>
+        </w:rPr>
+        <w:tab/>
+      </w:r>
+      <w:r>
+        <w:rPr>
+          <w:rFonts w:ascii="Consolas" w:hAnsi="Consolas" w:cs="Consolas"/>
+          <w:b/>
+          <w:bCs/>
+          <w:color w:val="7F0055"/>
+          <w:sz w:val="20"/>
+          <w:szCs w:val="20"/>
+        </w:rPr>
+        <w:t>if</w:t>
+      </w:r>
+      <w:r>
+        <w:rPr>
+          <w:rFonts w:ascii="Consolas" w:hAnsi="Consolas" w:cs="Consolas"/>
+          <w:color w:val="000000"/>
+          <w:sz w:val="20"/>
+          <w:szCs w:val="20"/>
+        </w:rPr>
+        <w:t xml:space="preserve"> (</w:t>
+      </w:r>
+      <w:r>
+        <w:rPr>
+          <w:rFonts w:ascii="Consolas" w:hAnsi="Consolas" w:cs="Consolas"/>
+          <w:color w:val="6A3E3E"/>
+          <w:sz w:val="20"/>
+          <w:szCs w:val="20"/>
+        </w:rPr>
+        <w:t>respostaPrisioneiroA</w:t>
+      </w:r>
+      <w:r>
+        <w:rPr>
+          <w:rFonts w:ascii="Consolas" w:hAnsi="Consolas" w:cs="Consolas"/>
+          <w:color w:val="000000"/>
+          <w:sz w:val="20"/>
+          <w:szCs w:val="20"/>
+        </w:rPr>
+        <w:t>.equalsIgnoreCase(</w:t>
+      </w:r>
+      <w:r>
+        <w:rPr>
+          <w:rFonts w:ascii="Consolas" w:hAnsi="Consolas" w:cs="Consolas"/>
+          <w:color w:val="2A00FF"/>
+          <w:sz w:val="20"/>
+          <w:szCs w:val="20"/>
+        </w:rPr>
+        <w:t>"Culpado"</w:t>
+      </w:r>
+      <w:r>
+        <w:rPr>
+          <w:rFonts w:ascii="Consolas" w:hAnsi="Consolas" w:cs="Consolas"/>
+          <w:color w:val="000000"/>
+          <w:sz w:val="20"/>
+          <w:szCs w:val="20"/>
+        </w:rPr>
+        <w:t>)) {</w:t>
+      </w:r>
+    </w:p>
+    <w:p>
+      <w:pPr>
+        <w:autoSpaceDE w:val="0"/>
+        <w:autoSpaceDN w:val="0"/>
+        <w:adjustRightInd w:val="0"/>
+        <w:spacing w:after="0" w:line="240" w:lineRule="auto"/>
+        <w:rPr>
+          <w:rFonts w:ascii="Consolas" w:hAnsi="Consolas" w:cs="Consolas"/>
+          <w:sz w:val="20"/>
+          <w:szCs w:val="20"/>
+        </w:rPr>
+      </w:pPr>
+      <w:r>
+        <w:rPr>
+          <w:rFonts w:ascii="Consolas" w:hAnsi="Consolas" w:cs="Consolas"/>
+          <w:color w:val="000000"/>
+          <w:sz w:val="20"/>
+          <w:szCs w:val="20"/>
+        </w:rPr>
+        <w:tab/>
+      </w:r>
+      <w:r>
+        <w:rPr>
+          <w:rFonts w:ascii="Consolas" w:hAnsi="Consolas" w:cs="Consolas"/>
+          <w:color w:val="000000"/>
+          <w:sz w:val="20"/>
+          <w:szCs w:val="20"/>
+        </w:rPr>
+        <w:tab/>
+      </w:r>
+      <w:r>
+        <w:rPr>
+          <w:rFonts w:ascii="Consolas" w:hAnsi="Consolas" w:cs="Consolas"/>
+          <w:color w:val="000000"/>
+          <w:sz w:val="20"/>
+          <w:szCs w:val="20"/>
+        </w:rPr>
+        <w:tab/>
+      </w:r>
+      <w:r>
+        <w:rPr>
+          <w:rFonts w:ascii="Consolas" w:hAnsi="Consolas" w:cs="Consolas"/>
+          <w:b/>
+          <w:bCs/>
+          <w:color w:val="7F0055"/>
+          <w:sz w:val="20"/>
+          <w:szCs w:val="20"/>
+        </w:rPr>
+        <w:t>if</w:t>
+      </w:r>
+      <w:r>
+        <w:rPr>
+          <w:rFonts w:ascii="Consolas" w:hAnsi="Consolas" w:cs="Consolas"/>
+          <w:color w:val="000000"/>
+          <w:sz w:val="20"/>
+          <w:szCs w:val="20"/>
+        </w:rPr>
+        <w:t xml:space="preserve"> (</w:t>
+      </w:r>
+      <w:r>
+        <w:rPr>
+          <w:rFonts w:ascii="Consolas" w:hAnsi="Consolas" w:cs="Consolas"/>
+          <w:color w:val="6A3E3E"/>
+          <w:sz w:val="20"/>
+          <w:szCs w:val="20"/>
+        </w:rPr>
+        <w:t>respostaPrisioneiroB</w:t>
+      </w:r>
+      <w:r>
+        <w:rPr>
+          <w:rFonts w:ascii="Consolas" w:hAnsi="Consolas" w:cs="Consolas"/>
+          <w:color w:val="000000"/>
+          <w:sz w:val="20"/>
+          <w:szCs w:val="20"/>
+        </w:rPr>
+        <w:t>.equalsIgnoreCase(</w:t>
+      </w:r>
+      <w:r>
+        <w:rPr>
+          <w:rFonts w:ascii="Consolas" w:hAnsi="Consolas" w:cs="Consolas"/>
+          <w:color w:val="2A00FF"/>
+          <w:sz w:val="20"/>
+          <w:szCs w:val="20"/>
+        </w:rPr>
+        <w:t>"Culpado"</w:t>
+      </w:r>
+      <w:r>
+        <w:rPr>
+          <w:rFonts w:ascii="Consolas" w:hAnsi="Consolas" w:cs="Consolas"/>
+          <w:color w:val="000000"/>
+          <w:sz w:val="20"/>
+          <w:szCs w:val="20"/>
+        </w:rPr>
+        <w:t>)) {</w:t>
+      </w:r>
+    </w:p>
+    <w:p>
+      <w:pPr>
+        <w:autoSpaceDE w:val="0"/>
+        <w:autoSpaceDN w:val="0"/>
+        <w:adjustRightInd w:val="0"/>
+        <w:spacing w:after="0" w:line="240" w:lineRule="auto"/>
+        <w:rPr>
+          <w:rFonts w:ascii="Consolas" w:hAnsi="Consolas" w:cs="Consolas"/>
+          <w:sz w:val="20"/>
+          <w:szCs w:val="20"/>
+        </w:rPr>
+      </w:pPr>
+      <w:r>
+        <w:rPr>
+          <w:rFonts w:ascii="Consolas" w:hAnsi="Consolas" w:cs="Consolas"/>
+          <w:color w:val="000000"/>
+          <w:sz w:val="20"/>
+          <w:szCs w:val="20"/>
+        </w:rPr>
+        <w:tab/>
+      </w:r>
+      <w:r>
+        <w:rPr>
+          <w:rFonts w:ascii="Consolas" w:hAnsi="Consolas" w:cs="Consolas"/>
+          <w:color w:val="000000"/>
+          <w:sz w:val="20"/>
+          <w:szCs w:val="20"/>
+        </w:rPr>
+        <w:tab/>
+      </w:r>
+      <w:r>
+        <w:rPr>
+          <w:rFonts w:ascii="Consolas" w:hAnsi="Consolas" w:cs="Consolas"/>
+          <w:color w:val="000000"/>
+          <w:sz w:val="20"/>
+          <w:szCs w:val="20"/>
+        </w:rPr>
+        <w:tab/>
+      </w:r>
+      <w:r>
+        <w:rPr>
+          <w:rFonts w:ascii="Consolas" w:hAnsi="Consolas" w:cs="Consolas"/>
+          <w:color w:val="000000"/>
+          <w:sz w:val="20"/>
+          <w:szCs w:val="20"/>
+        </w:rPr>
+        <w:tab/>
+      </w:r>
+      <w:r>
+        <w:rPr>
+          <w:rFonts w:ascii="Consolas" w:hAnsi="Consolas" w:cs="Consolas"/>
+          <w:b/>
+          <w:bCs/>
+          <w:color w:val="7F0055"/>
+          <w:sz w:val="20"/>
+          <w:szCs w:val="20"/>
+          <w:shd w:val="clear" w:color="auto" w:fill="D4D4D4"/>
+        </w:rPr>
+        <w:t>return</w:t>
+      </w:r>
+      <w:r>
+        <w:rPr>
+          <w:rFonts w:ascii="Consolas" w:hAnsi="Consolas" w:cs="Consolas"/>
+          <w:color w:val="000000"/>
+          <w:sz w:val="20"/>
+          <w:szCs w:val="20"/>
+          <w:shd w:val="clear" w:color="auto" w:fill="D4D4D4"/>
+        </w:rPr>
+        <w:t xml:space="preserve"> </w:t>
+      </w:r>
+      <w:r>
+        <w:rPr>
+          <w:rFonts w:ascii="Consolas" w:hAnsi="Consolas" w:cs="Consolas"/>
+          <w:color w:val="0000C0"/>
+          <w:sz w:val="20"/>
+          <w:szCs w:val="20"/>
+          <w:shd w:val="clear" w:color="auto" w:fill="D4D4D4"/>
+        </w:rPr>
+        <w:t>PENA_CONDENACAO_MUTUA</w:t>
+      </w:r>
+      <w:r>
+        <w:rPr>
+          <w:rFonts w:ascii="Consolas" w:hAnsi="Consolas" w:cs="Consolas"/>
+          <w:color w:val="000000"/>
+          <w:sz w:val="20"/>
+          <w:szCs w:val="20"/>
+          <w:shd w:val="clear" w:color="auto" w:fill="D4D4D4"/>
+        </w:rPr>
+        <w:t>;</w:t>
+      </w:r>
+    </w:p>
+    <w:p>
+      <w:pPr>
+        <w:autoSpaceDE w:val="0"/>
+        <w:autoSpaceDN w:val="0"/>
+        <w:adjustRightInd w:val="0"/>
+        <w:spacing w:after="0" w:line="240" w:lineRule="auto"/>
+        <w:rPr>
+          <w:rFonts w:ascii="Consolas" w:hAnsi="Consolas" w:cs="Consolas"/>
+          <w:sz w:val="20"/>
+          <w:szCs w:val="20"/>
+        </w:rPr>
+      </w:pPr>
+      <w:r>
+        <w:rPr>
+          <w:rFonts w:ascii="Consolas" w:hAnsi="Consolas" w:cs="Consolas"/>
+          <w:color w:val="000000"/>
+          <w:sz w:val="20"/>
+          <w:szCs w:val="20"/>
+        </w:rPr>
+        <w:tab/>
+      </w:r>
+      <w:r>
+        <w:rPr>
+          <w:rFonts w:ascii="Consolas" w:hAnsi="Consolas" w:cs="Consolas"/>
+          <w:color w:val="000000"/>
+          <w:sz w:val="20"/>
+          <w:szCs w:val="20"/>
+        </w:rPr>
+        <w:tab/>
+      </w:r>
+      <w:r>
+        <w:rPr>
+          <w:rFonts w:ascii="Consolas" w:hAnsi="Consolas" w:cs="Consolas"/>
+          <w:color w:val="000000"/>
+          <w:sz w:val="20"/>
+          <w:szCs w:val="20"/>
+        </w:rPr>
+        <w:tab/>
+        <w:t xml:space="preserve">} </w:t>
+      </w:r>
+      <w:r>
+        <w:rPr>
+          <w:rFonts w:ascii="Consolas" w:hAnsi="Consolas" w:cs="Consolas"/>
+          <w:b/>
+          <w:bCs/>
+          <w:color w:val="7F0055"/>
+          <w:sz w:val="20"/>
+          <w:szCs w:val="20"/>
+        </w:rPr>
+        <w:t>else</w:t>
+      </w:r>
+      <w:r>
+        <w:rPr>
+          <w:rFonts w:ascii="Consolas" w:hAnsi="Consolas" w:cs="Consolas"/>
+          <w:color w:val="000000"/>
+          <w:sz w:val="20"/>
+          <w:szCs w:val="20"/>
+        </w:rPr>
+        <w:t xml:space="preserve"> {</w:t>
+      </w:r>
+    </w:p>
+    <w:p>
+      <w:pPr>
+        <w:autoSpaceDE w:val="0"/>
+        <w:autoSpaceDN w:val="0"/>
+        <w:adjustRightInd w:val="0"/>
+        <w:spacing w:after="0" w:line="240" w:lineRule="auto"/>
+        <w:rPr>
+          <w:rFonts w:ascii="Consolas" w:hAnsi="Consolas" w:cs="Consolas"/>
+          <w:sz w:val="20"/>
+          <w:szCs w:val="20"/>
+        </w:rPr>
+      </w:pPr>
+      <w:r>
+        <w:rPr>
+          <w:rFonts w:ascii="Consolas" w:hAnsi="Consolas" w:cs="Consolas"/>
+          <w:color w:val="000000"/>
+          <w:sz w:val="20"/>
+          <w:szCs w:val="20"/>
+        </w:rPr>
+        <w:tab/>
+      </w:r>
+      <w:r>
+        <w:rPr>
+          <w:rFonts w:ascii="Consolas" w:hAnsi="Consolas" w:cs="Consolas"/>
+          <w:color w:val="000000"/>
+          <w:sz w:val="20"/>
+          <w:szCs w:val="20"/>
+        </w:rPr>
+        <w:tab/>
+      </w:r>
+      <w:r>
+        <w:rPr>
+          <w:rFonts w:ascii="Consolas" w:hAnsi="Consolas" w:cs="Consolas"/>
+          <w:color w:val="000000"/>
+          <w:sz w:val="20"/>
+          <w:szCs w:val="20"/>
+        </w:rPr>
+        <w:tab/>
+      </w:r>
+      <w:r>
+        <w:rPr>
+          <w:rFonts w:ascii="Consolas" w:hAnsi="Consolas" w:cs="Consolas"/>
+          <w:color w:val="000000"/>
+          <w:sz w:val="20"/>
+          <w:szCs w:val="20"/>
+        </w:rPr>
+        <w:tab/>
+      </w:r>
+      <w:r>
+        <w:rPr>
+          <w:rFonts w:ascii="Consolas" w:hAnsi="Consolas" w:cs="Consolas"/>
+          <w:b/>
+          <w:bCs/>
+          <w:color w:val="7F0055"/>
+          <w:sz w:val="20"/>
+          <w:szCs w:val="20"/>
+          <w:shd w:val="clear" w:color="auto" w:fill="D4D4D4"/>
+        </w:rPr>
+        <w:t>return</w:t>
+      </w:r>
+      <w:r>
+        <w:rPr>
+          <w:rFonts w:ascii="Consolas" w:hAnsi="Consolas" w:cs="Consolas"/>
+          <w:color w:val="000000"/>
+          <w:sz w:val="20"/>
+          <w:szCs w:val="20"/>
+          <w:shd w:val="clear" w:color="auto" w:fill="D4D4D4"/>
+        </w:rPr>
+        <w:t xml:space="preserve"> </w:t>
+      </w:r>
+      <w:r>
+        <w:rPr>
+          <w:rFonts w:ascii="Consolas" w:hAnsi="Consolas" w:cs="Consolas"/>
+          <w:color w:val="0000C0"/>
+          <w:sz w:val="20"/>
+          <w:szCs w:val="20"/>
+          <w:shd w:val="clear" w:color="auto" w:fill="D4D4D4"/>
+        </w:rPr>
+        <w:t>PENA_INOCENCIA</w:t>
+      </w:r>
+      <w:r>
+        <w:rPr>
+          <w:rFonts w:ascii="Consolas" w:hAnsi="Consolas" w:cs="Consolas"/>
+          <w:color w:val="000000"/>
+          <w:sz w:val="20"/>
+          <w:szCs w:val="20"/>
+          <w:shd w:val="clear" w:color="auto" w:fill="D4D4D4"/>
+        </w:rPr>
+        <w:t>;</w:t>
+      </w:r>
+    </w:p>
+    <w:p>
+      <w:pPr>
+        <w:autoSpaceDE w:val="0"/>
+        <w:autoSpaceDN w:val="0"/>
+        <w:adjustRightInd w:val="0"/>
+        <w:spacing w:after="0" w:line="240" w:lineRule="auto"/>
+        <w:rPr>
+          <w:rFonts w:ascii="Consolas" w:hAnsi="Consolas" w:cs="Consolas"/>
+          <w:sz w:val="20"/>
+          <w:szCs w:val="20"/>
+        </w:rPr>
+      </w:pPr>
+      <w:r>
+        <w:rPr>
+          <w:rFonts w:ascii="Consolas" w:hAnsi="Consolas" w:cs="Consolas"/>
+          <w:color w:val="000000"/>
+          <w:sz w:val="20"/>
+          <w:szCs w:val="20"/>
+        </w:rPr>
+        <w:tab/>
+      </w:r>
+      <w:r>
+        <w:rPr>
+          <w:rFonts w:ascii="Consolas" w:hAnsi="Consolas" w:cs="Consolas"/>
+          <w:color w:val="000000"/>
+          <w:sz w:val="20"/>
+          <w:szCs w:val="20"/>
+        </w:rPr>
+        <w:tab/>
+      </w:r>
+      <w:r>
+        <w:rPr>
+          <w:rFonts w:ascii="Consolas" w:hAnsi="Consolas" w:cs="Consolas"/>
+          <w:color w:val="000000"/>
+          <w:sz w:val="20"/>
+          <w:szCs w:val="20"/>
+        </w:rPr>
+        <w:tab/>
+        <w:t>}</w:t>
+      </w:r>
+    </w:p>
+    <w:p>
+      <w:pPr>
+        <w:autoSpaceDE w:val="0"/>
+        <w:autoSpaceDN w:val="0"/>
+        <w:adjustRightInd w:val="0"/>
+        <w:spacing w:after="0" w:line="240" w:lineRule="auto"/>
+        <w:rPr>
+          <w:rFonts w:ascii="Consolas" w:hAnsi="Consolas" w:cs="Consolas"/>
+          <w:sz w:val="20"/>
+          <w:szCs w:val="20"/>
+        </w:rPr>
+      </w:pPr>
+      <w:r>
+        <w:rPr>
+          <w:rFonts w:ascii="Consolas" w:hAnsi="Consolas" w:cs="Consolas"/>
+          <w:color w:val="000000"/>
+          <w:sz w:val="20"/>
+          <w:szCs w:val="20"/>
+        </w:rPr>
+        <w:tab/>
+      </w:r>
+      <w:r>
+        <w:rPr>
+          <w:rFonts w:ascii="Consolas" w:hAnsi="Consolas" w:cs="Consolas"/>
+          <w:color w:val="000000"/>
+          <w:sz w:val="20"/>
+          <w:szCs w:val="20"/>
+        </w:rPr>
+        <w:tab/>
+        <w:t xml:space="preserve">} </w:t>
+      </w:r>
+      <w:r>
+        <w:rPr>
+          <w:rFonts w:ascii="Consolas" w:hAnsi="Consolas" w:cs="Consolas"/>
+          <w:b/>
+          <w:bCs/>
+          <w:color w:val="7F0055"/>
+          <w:sz w:val="20"/>
+          <w:szCs w:val="20"/>
+        </w:rPr>
+        <w:t>else</w:t>
+      </w:r>
+      <w:r>
+        <w:rPr>
+          <w:rFonts w:ascii="Consolas" w:hAnsi="Consolas" w:cs="Consolas"/>
+          <w:color w:val="000000"/>
+          <w:sz w:val="20"/>
+          <w:szCs w:val="20"/>
+        </w:rPr>
+        <w:t xml:space="preserve"> {</w:t>
+      </w:r>
+    </w:p>
+    <w:p>
+      <w:pPr>
+        <w:autoSpaceDE w:val="0"/>
+        <w:autoSpaceDN w:val="0"/>
+        <w:adjustRightInd w:val="0"/>
+        <w:spacing w:after="0" w:line="240" w:lineRule="auto"/>
+        <w:rPr>
+          <w:rFonts w:ascii="Consolas" w:hAnsi="Consolas" w:cs="Consolas"/>
+          <w:sz w:val="20"/>
+          <w:szCs w:val="20"/>
+        </w:rPr>
+      </w:pPr>
+      <w:r>
+        <w:rPr>
+          <w:rFonts w:ascii="Consolas" w:hAnsi="Consolas" w:cs="Consolas"/>
+          <w:color w:val="000000"/>
+          <w:sz w:val="20"/>
+          <w:szCs w:val="20"/>
+        </w:rPr>
+        <w:tab/>
+      </w:r>
+      <w:r>
+        <w:rPr>
+          <w:rFonts w:ascii="Consolas" w:hAnsi="Consolas" w:cs="Consolas"/>
+          <w:color w:val="000000"/>
+          <w:sz w:val="20"/>
+          <w:szCs w:val="20"/>
+        </w:rPr>
+        <w:tab/>
+      </w:r>
+      <w:r>
+        <w:rPr>
+          <w:rFonts w:ascii="Consolas" w:hAnsi="Consolas" w:cs="Consolas"/>
+          <w:color w:val="000000"/>
+          <w:sz w:val="20"/>
+          <w:szCs w:val="20"/>
+        </w:rPr>
+        <w:tab/>
+      </w:r>
+      <w:r>
+        <w:rPr>
+          <w:rFonts w:ascii="Consolas" w:hAnsi="Consolas" w:cs="Consolas"/>
+          <w:b/>
+          <w:bCs/>
+          <w:color w:val="7F0055"/>
+          <w:sz w:val="20"/>
+          <w:szCs w:val="20"/>
+        </w:rPr>
+        <w:t>if</w:t>
+      </w:r>
+      <w:r>
+        <w:rPr>
+          <w:rFonts w:ascii="Consolas" w:hAnsi="Consolas" w:cs="Consolas"/>
+          <w:color w:val="000000"/>
+          <w:sz w:val="20"/>
+          <w:szCs w:val="20"/>
+        </w:rPr>
+        <w:t xml:space="preserve"> (</w:t>
+      </w:r>
+      <w:r>
+        <w:rPr>
+          <w:rFonts w:ascii="Consolas" w:hAnsi="Consolas" w:cs="Consolas"/>
+          <w:color w:val="6A3E3E"/>
+          <w:sz w:val="20"/>
+          <w:szCs w:val="20"/>
+        </w:rPr>
+        <w:t>respostaPrisioneiroB</w:t>
+      </w:r>
+      <w:r>
+        <w:rPr>
+          <w:rFonts w:ascii="Consolas" w:hAnsi="Consolas" w:cs="Consolas"/>
+          <w:color w:val="000000"/>
+          <w:sz w:val="20"/>
+          <w:szCs w:val="20"/>
+        </w:rPr>
+        <w:t>.equalsIgnoreCase(</w:t>
+      </w:r>
+      <w:r>
+        <w:rPr>
+          <w:rFonts w:ascii="Consolas" w:hAnsi="Consolas" w:cs="Consolas"/>
+          <w:color w:val="2A00FF"/>
+          <w:sz w:val="20"/>
+          <w:szCs w:val="20"/>
+        </w:rPr>
+        <w:t>"Culpado"</w:t>
+      </w:r>
+      <w:r>
+        <w:rPr>
+          <w:rFonts w:ascii="Consolas" w:hAnsi="Consolas" w:cs="Consolas"/>
+          <w:color w:val="000000"/>
+          <w:sz w:val="20"/>
+          <w:szCs w:val="20"/>
+        </w:rPr>
+        <w:t>)) {</w:t>
+      </w:r>
+    </w:p>
+    <w:p>
+      <w:pPr>
+        <w:autoSpaceDE w:val="0"/>
+        <w:autoSpaceDN w:val="0"/>
+        <w:adjustRightInd w:val="0"/>
+        <w:spacing w:after="0" w:line="240" w:lineRule="auto"/>
+        <w:rPr>
+          <w:rFonts w:ascii="Consolas" w:hAnsi="Consolas" w:cs="Consolas"/>
+          <w:sz w:val="20"/>
+          <w:szCs w:val="20"/>
+        </w:rPr>
+      </w:pPr>
+      <w:r>
+        <w:rPr>
+          <w:rFonts w:ascii="Consolas" w:hAnsi="Consolas" w:cs="Consolas"/>
+          <w:color w:val="000000"/>
+          <w:sz w:val="20"/>
+          <w:szCs w:val="20"/>
+        </w:rPr>
+        <w:tab/>
+      </w:r>
+      <w:r>
+        <w:rPr>
+          <w:rFonts w:ascii="Consolas" w:hAnsi="Consolas" w:cs="Consolas"/>
+          <w:color w:val="000000"/>
+          <w:sz w:val="20"/>
+          <w:szCs w:val="20"/>
+        </w:rPr>
+        <w:tab/>
+      </w:r>
+      <w:r>
+        <w:rPr>
+          <w:rFonts w:ascii="Consolas" w:hAnsi="Consolas" w:cs="Consolas"/>
+          <w:color w:val="000000"/>
+          <w:sz w:val="20"/>
+          <w:szCs w:val="20"/>
+        </w:rPr>
+        <w:tab/>
+      </w:r>
+      <w:r>
+        <w:rPr>
+          <w:rFonts w:ascii="Consolas" w:hAnsi="Consolas" w:cs="Consolas"/>
+          <w:color w:val="000000"/>
+          <w:sz w:val="20"/>
+          <w:szCs w:val="20"/>
+        </w:rPr>
+        <w:tab/>
+      </w:r>
+      <w:r>
+        <w:rPr>
+          <w:rFonts w:ascii="Consolas" w:hAnsi="Consolas" w:cs="Consolas"/>
+          <w:b/>
+          <w:bCs/>
+          <w:color w:val="7F0055"/>
+          <w:sz w:val="20"/>
+          <w:szCs w:val="20"/>
+          <w:shd w:val="clear" w:color="auto" w:fill="D4D4D4"/>
+        </w:rPr>
+        <w:t>return</w:t>
+      </w:r>
+      <w:r>
+        <w:rPr>
+          <w:rFonts w:ascii="Consolas" w:hAnsi="Consolas" w:cs="Consolas"/>
+          <w:color w:val="000000"/>
+          <w:sz w:val="20"/>
+          <w:szCs w:val="20"/>
+          <w:shd w:val="clear" w:color="auto" w:fill="D4D4D4"/>
+        </w:rPr>
+        <w:t xml:space="preserve"> </w:t>
+      </w:r>
+      <w:r>
+        <w:rPr>
+          <w:rFonts w:ascii="Consolas" w:hAnsi="Consolas" w:cs="Consolas"/>
+          <w:color w:val="0000C0"/>
+          <w:sz w:val="20"/>
+          <w:szCs w:val="20"/>
+          <w:shd w:val="clear" w:color="auto" w:fill="D4D4D4"/>
+        </w:rPr>
+        <w:t>PENA_CONDENACAO_INDIVIDUAL</w:t>
+      </w:r>
+      <w:r>
+        <w:rPr>
+          <w:rFonts w:ascii="Consolas" w:hAnsi="Consolas" w:cs="Consolas"/>
+          <w:color w:val="000000"/>
+          <w:sz w:val="20"/>
+          <w:szCs w:val="20"/>
+          <w:shd w:val="clear" w:color="auto" w:fill="D4D4D4"/>
+        </w:rPr>
+        <w:t>;</w:t>
+      </w:r>
+    </w:p>
+    <w:p>
+      <w:pPr>
+        <w:autoSpaceDE w:val="0"/>
+        <w:autoSpaceDN w:val="0"/>
+        <w:adjustRightInd w:val="0"/>
+        <w:spacing w:after="0" w:line="240" w:lineRule="auto"/>
+        <w:rPr>
+          <w:rFonts w:ascii="Consolas" w:hAnsi="Consolas" w:cs="Consolas"/>
+          <w:sz w:val="20"/>
+          <w:szCs w:val="20"/>
+        </w:rPr>
+      </w:pPr>
+      <w:r>
+        <w:rPr>
+          <w:rFonts w:ascii="Consolas" w:hAnsi="Consolas" w:cs="Consolas"/>
+          <w:color w:val="000000"/>
+          <w:sz w:val="20"/>
+          <w:szCs w:val="20"/>
+        </w:rPr>
+        <w:tab/>
+      </w:r>
+      <w:r>
+        <w:rPr>
+          <w:rFonts w:ascii="Consolas" w:hAnsi="Consolas" w:cs="Consolas"/>
+          <w:color w:val="000000"/>
+          <w:sz w:val="20"/>
+          <w:szCs w:val="20"/>
+        </w:rPr>
+        <w:tab/>
+      </w:r>
+      <w:r>
+        <w:rPr>
+          <w:rFonts w:ascii="Consolas" w:hAnsi="Consolas" w:cs="Consolas"/>
+          <w:color w:val="000000"/>
+          <w:sz w:val="20"/>
+          <w:szCs w:val="20"/>
+        </w:rPr>
+        <w:tab/>
+        <w:t xml:space="preserve">} </w:t>
+      </w:r>
+      <w:r>
+        <w:rPr>
+          <w:rFonts w:ascii="Consolas" w:hAnsi="Consolas" w:cs="Consolas"/>
+          <w:b/>
+          <w:bCs/>
+          <w:color w:val="7F0055"/>
+          <w:sz w:val="20"/>
+          <w:szCs w:val="20"/>
+        </w:rPr>
+        <w:t>else</w:t>
+      </w:r>
+      <w:r>
+        <w:rPr>
+          <w:rFonts w:ascii="Consolas" w:hAnsi="Consolas" w:cs="Consolas"/>
+          <w:color w:val="000000"/>
+          <w:sz w:val="20"/>
+          <w:szCs w:val="20"/>
+        </w:rPr>
+        <w:t xml:space="preserve"> {</w:t>
+      </w:r>
+    </w:p>
+    <w:p>
+      <w:pPr>
+        <w:autoSpaceDE w:val="0"/>
+        <w:autoSpaceDN w:val="0"/>
+        <w:adjustRightInd w:val="0"/>
+        <w:spacing w:after="0" w:line="240" w:lineRule="auto"/>
+        <w:rPr>
+          <w:rFonts w:ascii="Consolas" w:hAnsi="Consolas" w:cs="Consolas"/>
+          <w:sz w:val="20"/>
+          <w:szCs w:val="20"/>
+        </w:rPr>
+      </w:pPr>
+      <w:r>
+        <w:rPr>
+          <w:rFonts w:ascii="Consolas" w:hAnsi="Consolas" w:cs="Consolas"/>
+          <w:color w:val="000000"/>
+          <w:sz w:val="20"/>
+          <w:szCs w:val="20"/>
+        </w:rPr>
+        <w:tab/>
+      </w:r>
+      <w:r>
+        <w:rPr>
+          <w:rFonts w:ascii="Consolas" w:hAnsi="Consolas" w:cs="Consolas"/>
+          <w:color w:val="000000"/>
+          <w:sz w:val="20"/>
+          <w:szCs w:val="20"/>
+        </w:rPr>
+        <w:tab/>
+      </w:r>
+      <w:r>
+        <w:rPr>
+          <w:rFonts w:ascii="Consolas" w:hAnsi="Consolas" w:cs="Consolas"/>
+          <w:color w:val="000000"/>
+          <w:sz w:val="20"/>
+          <w:szCs w:val="20"/>
+        </w:rPr>
+        <w:tab/>
+      </w:r>
+      <w:r>
+        <w:rPr>
+          <w:rFonts w:ascii="Consolas" w:hAnsi="Consolas" w:cs="Consolas"/>
+          <w:color w:val="000000"/>
+          <w:sz w:val="20"/>
+          <w:szCs w:val="20"/>
+        </w:rPr>
+        <w:tab/>
+      </w:r>
+      <w:r>
+        <w:rPr>
+          <w:rFonts w:ascii="Consolas" w:hAnsi="Consolas" w:cs="Consolas"/>
+          <w:b/>
+          <w:bCs/>
+          <w:color w:val="7F0055"/>
+          <w:sz w:val="20"/>
+          <w:szCs w:val="20"/>
+          <w:shd w:val="clear" w:color="auto" w:fill="D4D4D4"/>
+        </w:rPr>
+        <w:t>return</w:t>
+      </w:r>
+      <w:r>
+        <w:rPr>
+          <w:rFonts w:ascii="Consolas" w:hAnsi="Consolas" w:cs="Consolas"/>
+          <w:color w:val="000000"/>
+          <w:sz w:val="20"/>
+          <w:szCs w:val="20"/>
+          <w:shd w:val="clear" w:color="auto" w:fill="D4D4D4"/>
+        </w:rPr>
+        <w:t xml:space="preserve"> </w:t>
+      </w:r>
+      <w:r>
+        <w:rPr>
+          <w:rFonts w:ascii="Consolas" w:hAnsi="Consolas" w:cs="Consolas"/>
+          <w:color w:val="0000C0"/>
+          <w:sz w:val="20"/>
+          <w:szCs w:val="20"/>
+          <w:shd w:val="clear" w:color="auto" w:fill="D4D4D4"/>
+        </w:rPr>
+        <w:t>PENA_CONDENACAO_CUMPLICES</w:t>
+      </w:r>
+      <w:r>
+        <w:rPr>
+          <w:rFonts w:ascii="Consolas" w:hAnsi="Consolas" w:cs="Consolas"/>
+          <w:color w:val="000000"/>
+          <w:sz w:val="20"/>
+          <w:szCs w:val="20"/>
+          <w:shd w:val="clear" w:color="auto" w:fill="D4D4D4"/>
+        </w:rPr>
+        <w:t>;</w:t>
+      </w:r>
+    </w:p>
+    <w:p>
+      <w:pPr>
+        <w:autoSpaceDE w:val="0"/>
+        <w:autoSpaceDN w:val="0"/>
+        <w:adjustRightInd w:val="0"/>
+        <w:spacing w:after="0" w:line="240" w:lineRule="auto"/>
+        <w:rPr>
+          <w:rFonts w:ascii="Consolas" w:hAnsi="Consolas" w:cs="Consolas"/>
+          <w:sz w:val="20"/>
+          <w:szCs w:val="20"/>
+        </w:rPr>
+      </w:pPr>
+      <w:r>
+        <w:rPr>
+          <w:rFonts w:ascii="Consolas" w:hAnsi="Consolas" w:cs="Consolas"/>
+          <w:color w:val="000000"/>
+          <w:sz w:val="20"/>
+          <w:szCs w:val="20"/>
+        </w:rPr>
+        <w:tab/>
+      </w:r>
+      <w:r>
+        <w:rPr>
+          <w:rFonts w:ascii="Consolas" w:hAnsi="Consolas" w:cs="Consolas"/>
+          <w:color w:val="000000"/>
+          <w:sz w:val="20"/>
+          <w:szCs w:val="20"/>
+        </w:rPr>
+        <w:tab/>
+      </w:r>
+      <w:r>
+        <w:rPr>
+          <w:rFonts w:ascii="Consolas" w:hAnsi="Consolas" w:cs="Consolas"/>
+          <w:color w:val="000000"/>
+          <w:sz w:val="20"/>
+          <w:szCs w:val="20"/>
+        </w:rPr>
+        <w:tab/>
+        <w:t>}</w:t>
+      </w:r>
+    </w:p>
+    <w:p>
+      <w:pPr>
+        <w:autoSpaceDE w:val="0"/>
+        <w:autoSpaceDN w:val="0"/>
+        <w:adjustRightInd w:val="0"/>
+        <w:spacing w:after="0" w:line="240" w:lineRule="auto"/>
+        <w:rPr>
+          <w:rFonts w:ascii="Consolas" w:hAnsi="Consolas" w:cs="Consolas"/>
+          <w:sz w:val="20"/>
+          <w:szCs w:val="20"/>
+        </w:rPr>
+      </w:pPr>
+      <w:r>
+        <w:rPr>
+          <w:rFonts w:ascii="Consolas" w:hAnsi="Consolas" w:cs="Consolas"/>
+          <w:color w:val="000000"/>
+          <w:sz w:val="20"/>
+          <w:szCs w:val="20"/>
+        </w:rPr>
+        <w:tab/>
+      </w:r>
+      <w:r>
+        <w:rPr>
+          <w:rFonts w:ascii="Consolas" w:hAnsi="Consolas" w:cs="Consolas"/>
+          <w:color w:val="000000"/>
+          <w:sz w:val="20"/>
+          <w:szCs w:val="20"/>
+        </w:rPr>
+        <w:tab/>
+        <w:t>}</w:t>
+      </w:r>
+    </w:p>
+    <w:p>
+      <w:pPr>
+        <w:autoSpaceDE w:val="0"/>
+        <w:autoSpaceDN w:val="0"/>
+        <w:adjustRightInd w:val="0"/>
+        <w:spacing w:after="0" w:line="240" w:lineRule="auto"/>
+        <w:rPr>
+          <w:rFonts w:ascii="Consolas" w:hAnsi="Consolas" w:cs="Consolas"/>
+          <w:sz w:val="20"/>
+          <w:szCs w:val="20"/>
+        </w:rPr>
+      </w:pPr>
+      <w:r>
+        <w:rPr>
+          <w:rFonts w:ascii="Consolas" w:hAnsi="Consolas" w:cs="Consolas"/>
+          <w:color w:val="000000"/>
+          <w:sz w:val="20"/>
+          <w:szCs w:val="20"/>
+        </w:rPr>
+        <w:tab/>
+        <w:t>}</w:t>
+      </w:r>
+    </w:p>
+    <w:p>
+      <w:pPr>
+        <w:rPr>
+          <w:rFonts w:ascii="Consolas" w:hAnsi="Consolas" w:cs="Consolas"/>
+          <w:color w:val="000000"/>
+          <w:sz w:val="20"/>
+          <w:szCs w:val="20"/>
+        </w:rPr>
+      </w:pPr>
+      <w:r>
+        <w:rPr>
+          <w:rFonts w:ascii="Consolas" w:hAnsi="Consolas" w:cs="Consolas"/>
+          <w:color w:val="000000"/>
+          <w:sz w:val="20"/>
+          <w:szCs w:val="20"/>
+        </w:rPr>
+        <w:t>}</w:t>
+      </w:r>
+    </w:p>
+    <w:p>
+      <w:r>
+        <w:rPr>
+          <w:rFonts w:ascii="Consolas" w:hAnsi="Consolas" w:cs="Consolas"/>
+          <w:color w:val="000000"/>
+          <w:sz w:val="20"/>
+          <w:szCs w:val="20"/>
+        </w:rPr>
+        <w:lastRenderedPageBreak/>
+        <w:t>Alterei o resultado esperado de PENA_INOCENCIA que era 10 para 0, da Pena_condenação mutua de 15 para 5, de pena_condenação Cumplices de 11 para 1 de acordo com a regra de negócio.</w:t>
       </w:r>
       <w:bookmarkStart w:id="0" w:name="_GoBack"/>
       <w:bookmarkEnd w:id="0"/>

</xml_diff>